<commit_message>
wczytywanie plikow binarnych zamiast nii
</commit_message>
<xml_diff>
--- a/implemented PCA.docx
+++ b/implemented PCA.docx
@@ -2121,10 +2121,103 @@
           <w:noProof/>
           <w:sz w:val="24"/>
           <w:szCs w:val="24"/>
+          <w:lang w:val="en-GB"/>
+        </w:rPr>
+        <mc:AlternateContent>
+          <mc:Choice Requires="wps">
+            <w:drawing>
+              <wp:anchor distT="0" distB="0" distL="114300" distR="114300" simplePos="0" relativeHeight="251659264" behindDoc="0" locked="0" layoutInCell="1" allowOverlap="1" wp14:anchorId="3F3926BC" wp14:editId="0E8FD44A">
+                <wp:simplePos x="0" y="0"/>
+                <wp:positionH relativeFrom="column">
+                  <wp:posOffset>2100580</wp:posOffset>
+                </wp:positionH>
+                <wp:positionV relativeFrom="paragraph">
+                  <wp:posOffset>2268220</wp:posOffset>
+                </wp:positionV>
+                <wp:extent cx="2695575" cy="381000"/>
+                <wp:effectExtent l="0" t="0" r="0" b="0"/>
+                <wp:wrapNone/>
+                <wp:docPr id="307" name="Pole tekstowe 2"/>
+                <wp:cNvGraphicFramePr>
+                  <a:graphicFrameLocks xmlns:a="http://schemas.openxmlformats.org/drawingml/2006/main"/>
+                </wp:cNvGraphicFramePr>
+                <a:graphic xmlns:a="http://schemas.openxmlformats.org/drawingml/2006/main">
+                  <a:graphicData uri="http://schemas.microsoft.com/office/word/2010/wordprocessingShape">
+                    <wps:wsp>
+                      <wps:cNvSpPr txBox="1">
+                        <a:spLocks noChangeArrowheads="1"/>
+                      </wps:cNvSpPr>
+                      <wps:spPr bwMode="auto">
+                        <a:xfrm>
+                          <a:off x="0" y="0"/>
+                          <a:ext cx="2695575" cy="381000"/>
+                        </a:xfrm>
+                        <a:prstGeom prst="rect">
+                          <a:avLst/>
+                        </a:prstGeom>
+                        <a:noFill/>
+                        <a:ln w="9525">
+                          <a:noFill/>
+                          <a:miter lim="800000"/>
+                          <a:headEnd/>
+                          <a:tailEnd/>
+                        </a:ln>
+                      </wps:spPr>
+                      <wps:txbx>
+                        <w:txbxContent>
+                          <w:p>
+                            <w:r>
+                              <w:t>Figure 1. The diagram of the algorithm</w:t>
+                            </w:r>
+                          </w:p>
+                        </w:txbxContent>
+                      </wps:txbx>
+                      <wps:bodyPr rot="0" vert="horz" wrap="square" lIns="91440" tIns="45720" rIns="91440" bIns="45720" anchor="t" anchorCtr="0">
+                        <a:noAutofit/>
+                      </wps:bodyPr>
+                    </wps:wsp>
+                  </a:graphicData>
+                </a:graphic>
+                <wp14:sizeRelH relativeFrom="margin">
+                  <wp14:pctWidth>0</wp14:pctWidth>
+                </wp14:sizeRelH>
+                <wp14:sizeRelV relativeFrom="margin">
+                  <wp14:pctHeight>0</wp14:pctHeight>
+                </wp14:sizeRelV>
+              </wp:anchor>
+            </w:drawing>
+          </mc:Choice>
+          <mc:Fallback>
+            <w:pict>
+              <v:shapetype id="_x0000_t202" coordsize="21600,21600" o:spt="202" path="m,l,21600r21600,l21600,xe">
+                <v:stroke joinstyle="miter"/>
+                <v:path gradientshapeok="t" o:connecttype="rect"/>
+              </v:shapetype>
+              <v:shape id="Pole tekstowe 2" o:spid="_x0000_s1026" type="#_x0000_t202" style="position:absolute;left:0;text-align:left;margin-left:165.4pt;margin-top:178.6pt;width:212.25pt;height:30pt;z-index:251659264;visibility:visible;mso-wrap-style:square;mso-width-percent:0;mso-height-percent:0;mso-wrap-distance-left:9pt;mso-wrap-distance-top:0;mso-wrap-distance-right:9pt;mso-wrap-distance-bottom:0;mso-position-horizontal:absolute;mso-position-horizontal-relative:text;mso-position-vertical:absolute;mso-position-vertical-relative:text;mso-width-percent:0;mso-height-percent:0;mso-width-relative:margin;mso-height-relative:margin;v-text-anchor:top" o:gfxdata="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" filled="f" stroked="f">
+                <v:textbox>
+                  <w:txbxContent>
+                    <w:p>
+                      <w:r>
+                        <w:t>Figure 1. The diagram of the algorithm</w:t>
+                      </w:r>
+                    </w:p>
+                  </w:txbxContent>
+                </v:textbox>
+              </v:shape>
+            </w:pict>
+          </mc:Fallback>
+        </mc:AlternateContent>
+      </w:r>
+      <w:r>
+        <w:rPr>
+          <w:rFonts w:ascii="Times New Roman" w:hAnsi="Times New Roman" w:cs="Times New Roman"/>
+          <w:noProof/>
+          <w:sz w:val="24"/>
+          <w:szCs w:val="24"/>
           <w:lang w:eastAsia="pl-PL"/>
         </w:rPr>
         <w:drawing>
-          <wp:inline distT="0" distB="0" distL="0" distR="0" wp14:anchorId="4A7C622E" wp14:editId="20CF50E9">
+          <wp:inline distT="0" distB="0" distL="0" distR="0" wp14:anchorId="5923AAAD" wp14:editId="48578610">
             <wp:extent cx="5760720" cy="2543179"/>
             <wp:effectExtent l="0" t="0" r="0" b="9525"/>
             <wp:docPr id="1" name="Obraz 1" descr="C:\Users\Przemek\Desktop\ICA_cpu\block diagram.png"/>
@@ -2172,6 +2265,17 @@
           </wp:inline>
         </w:drawing>
       </w:r>
+    </w:p>
+    <w:p>
+      <w:pPr>
+        <w:ind w:left="360"/>
+        <w:rPr>
+          <w:rFonts w:ascii="Times New Roman" w:hAnsi="Times New Roman" w:cs="Times New Roman"/>
+          <w:sz w:val="24"/>
+          <w:szCs w:val="24"/>
+          <w:lang w:val="en-GB"/>
+        </w:rPr>
+      </w:pPr>
       <w:r>
         <w:rPr>
           <w:rFonts w:ascii="Times New Roman" w:hAnsi="Times New Roman" w:cs="Times New Roman"/>
@@ -2276,6 +2380,7 @@
           <w:szCs w:val="24"/>
           <w:lang w:val="en-GB"/>
         </w:rPr>
+        <w:lastRenderedPageBreak/>
         <w:t>A</w:t>
       </w:r>
       <w:r>
@@ -2324,7 +2429,6 @@
           <w:szCs w:val="24"/>
           <w:lang w:val="en-GB"/>
         </w:rPr>
-        <w:lastRenderedPageBreak/>
         <w:t>The aim of this work was to achieve efficient implementation of pca method for specific problem – processing fMRI data. Therefore t</w:t>
       </w:r>
       <w:r>
@@ -3425,6 +3529,7 @@
           <w:szCs w:val="24"/>
           <w:lang w:val="en-GB"/>
         </w:rPr>
+        <w:lastRenderedPageBreak/>
         <w:t>In case of fMRI data there is a</w:t>
       </w:r>
       <w:r>
@@ -3527,7 +3632,6 @@
           <w:szCs w:val="24"/>
           <w:lang w:val="en-GB"/>
         </w:rPr>
-        <w:lastRenderedPageBreak/>
         <w:t>As one block processes one row, we can configure kernel to have as many blocks</w:t>
       </w:r>
       <w:r>
@@ -3734,10 +3838,112 @@
           <w:noProof/>
           <w:sz w:val="24"/>
           <w:szCs w:val="24"/>
+          <w:lang w:val="en-GB"/>
+        </w:rPr>
+        <w:lastRenderedPageBreak/>
+        <mc:AlternateContent>
+          <mc:Choice Requires="wps">
+            <w:drawing>
+              <wp:anchor distT="0" distB="0" distL="114300" distR="114300" simplePos="0" relativeHeight="251661312" behindDoc="0" locked="0" layoutInCell="1" allowOverlap="1" wp14:anchorId="40F7EA65" wp14:editId="01E804C1">
+                <wp:simplePos x="0" y="0"/>
+                <wp:positionH relativeFrom="column">
+                  <wp:posOffset>1176654</wp:posOffset>
+                </wp:positionH>
+                <wp:positionV relativeFrom="paragraph">
+                  <wp:posOffset>5577205</wp:posOffset>
+                </wp:positionV>
+                <wp:extent cx="5000625" cy="381000"/>
+                <wp:effectExtent l="0" t="0" r="0" b="0"/>
+                <wp:wrapNone/>
+                <wp:docPr id="6" name="Pole tekstowe 2"/>
+                <wp:cNvGraphicFramePr>
+                  <a:graphicFrameLocks xmlns:a="http://schemas.openxmlformats.org/drawingml/2006/main"/>
+                </wp:cNvGraphicFramePr>
+                <a:graphic xmlns:a="http://schemas.openxmlformats.org/drawingml/2006/main">
+                  <a:graphicData uri="http://schemas.microsoft.com/office/word/2010/wordprocessingShape">
+                    <wps:wsp>
+                      <wps:cNvSpPr txBox="1">
+                        <a:spLocks noChangeArrowheads="1"/>
+                      </wps:cNvSpPr>
+                      <wps:spPr bwMode="auto">
+                        <a:xfrm>
+                          <a:off x="0" y="0"/>
+                          <a:ext cx="5000625" cy="381000"/>
+                        </a:xfrm>
+                        <a:prstGeom prst="rect">
+                          <a:avLst/>
+                        </a:prstGeom>
+                        <a:noFill/>
+                        <a:ln w="9525">
+                          <a:noFill/>
+                          <a:miter lim="800000"/>
+                          <a:headEnd/>
+                          <a:tailEnd/>
+                        </a:ln>
+                      </wps:spPr>
+                      <wps:txbx>
+                        <w:txbxContent>
+                          <w:p>
+                            <w:r>
+                              <w:t>Figure 2</w:t>
+                            </w:r>
+                            <w:r>
+                              <w:t xml:space="preserve">. The </w:t>
+                            </w:r>
+                            <w:r>
+                              <w:t>sheme of CUDA processing arrays in centring the data</w:t>
+                            </w:r>
+                          </w:p>
+                        </w:txbxContent>
+                      </wps:txbx>
+                      <wps:bodyPr rot="0" vert="horz" wrap="square" lIns="91440" tIns="45720" rIns="91440" bIns="45720" anchor="t" anchorCtr="0">
+                        <a:noAutofit/>
+                      </wps:bodyPr>
+                    </wps:wsp>
+                  </a:graphicData>
+                </a:graphic>
+                <wp14:sizeRelH relativeFrom="margin">
+                  <wp14:pctWidth>0</wp14:pctWidth>
+                </wp14:sizeRelH>
+                <wp14:sizeRelV relativeFrom="margin">
+                  <wp14:pctHeight>0</wp14:pctHeight>
+                </wp14:sizeRelV>
+              </wp:anchor>
+            </w:drawing>
+          </mc:Choice>
+          <mc:Fallback>
+            <w:pict>
+              <v:shape id="_x0000_s1027" type="#_x0000_t202" style="position:absolute;left:0;text-align:left;margin-left:92.65pt;margin-top:439.15pt;width:393.75pt;height:30pt;z-index:251661312;visibility:visible;mso-wrap-style:square;mso-width-percent:0;mso-height-percent:0;mso-wrap-distance-left:9pt;mso-wrap-distance-top:0;mso-wrap-distance-right:9pt;mso-wrap-distance-bottom:0;mso-position-horizontal:absolute;mso-position-horizontal-relative:text;mso-position-vertical:absolute;mso-position-vertical-relative:text;mso-width-percent:0;mso-height-percent:0;mso-width-relative:margin;mso-height-relative:margin;v-text-anchor:top" o:gfxdata="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" filled="f" stroked="f">
+                <v:textbox>
+                  <w:txbxContent>
+                    <w:p>
+                      <w:r>
+                        <w:t>Figure 2</w:t>
+                      </w:r>
+                      <w:r>
+                        <w:t xml:space="preserve">. The </w:t>
+                      </w:r>
+                      <w:r>
+                        <w:t>sheme of CUDA processing arrays in centring the data</w:t>
+                      </w:r>
+                    </w:p>
+                  </w:txbxContent>
+                </v:textbox>
+              </v:shape>
+            </w:pict>
+          </mc:Fallback>
+        </mc:AlternateContent>
+      </w:r>
+      <w:r>
+        <w:rPr>
+          <w:rFonts w:ascii="Times New Roman" w:hAnsi="Times New Roman" w:cs="Times New Roman"/>
+          <w:noProof/>
+          <w:sz w:val="24"/>
+          <w:szCs w:val="24"/>
           <w:lang w:eastAsia="pl-PL"/>
         </w:rPr>
         <w:drawing>
-          <wp:inline distT="0" distB="0" distL="0" distR="0">
+          <wp:inline distT="0" distB="0" distL="0" distR="0" wp14:anchorId="4CFD53C9" wp14:editId="2D842122">
             <wp:extent cx="5610225" cy="5657850"/>
             <wp:effectExtent l="0" t="0" r="9525" b="0"/>
             <wp:docPr id="2" name="Obraz 2" descr="C:\Users\Przemek\Desktop\ICA_cpu\mu2.png"/>
@@ -3797,128 +4003,6 @@
           <w:lang w:val="en-GB"/>
         </w:rPr>
       </w:pPr>
-      <w:r>
-        <w:rPr>
-          <w:rFonts w:ascii="Times New Roman" w:hAnsi="Times New Roman" w:cs="Times New Roman"/>
-          <w:sz w:val="24"/>
-          <w:szCs w:val="24"/>
-          <w:lang w:val="en-GB"/>
-        </w:rPr>
-        <w:lastRenderedPageBreak/>
-        <w:t>The n</w:t>
-      </w:r>
-      <w:r>
-        <w:rPr>
-          <w:rFonts w:ascii="Times New Roman" w:hAnsi="Times New Roman" w:cs="Times New Roman"/>
-          <w:sz w:val="24"/>
-          <w:szCs w:val="24"/>
-          <w:lang w:val="en-GB"/>
-        </w:rPr>
-        <w:t xml:space="preserve">umber of threads in the block is a </w:t>
-      </w:r>
-      <w:r>
-        <w:rPr>
-          <w:rFonts w:ascii="Times New Roman" w:hAnsi="Times New Roman" w:cs="Times New Roman"/>
-          <w:sz w:val="24"/>
-          <w:szCs w:val="24"/>
-          <w:lang w:val="en-GB"/>
-        </w:rPr>
-        <w:t>multiple</w:t>
-      </w:r>
-      <w:r>
-        <w:rPr>
-          <w:rFonts w:ascii="Times New Roman" w:hAnsi="Times New Roman" w:cs="Times New Roman"/>
-          <w:sz w:val="24"/>
-          <w:szCs w:val="24"/>
-          <w:lang w:val="en-GB"/>
-        </w:rPr>
-        <w:t xml:space="preserve"> of 32. If it is not equal to the number of columns, then program must check index of the each thread</w:t>
-      </w:r>
-      <w:r>
-        <w:rPr>
-          <w:rFonts w:ascii="Times New Roman" w:hAnsi="Times New Roman" w:cs="Times New Roman"/>
-          <w:sz w:val="24"/>
-          <w:szCs w:val="24"/>
-          <w:lang w:val="en-GB"/>
-        </w:rPr>
-        <w:t xml:space="preserve"> (because they read and write to the</w:t>
-      </w:r>
-      <w:r>
-        <w:rPr>
-          <w:rFonts w:ascii="Times New Roman" w:hAnsi="Times New Roman" w:cs="Times New Roman"/>
-          <w:sz w:val="24"/>
-          <w:szCs w:val="24"/>
-          <w:lang w:val="en-GB"/>
-        </w:rPr>
-        <w:t xml:space="preserve"> global</w:t>
-      </w:r>
-      <w:r>
-        <w:rPr>
-          <w:rFonts w:ascii="Times New Roman" w:hAnsi="Times New Roman" w:cs="Times New Roman"/>
-          <w:sz w:val="24"/>
-          <w:szCs w:val="24"/>
-          <w:lang w:val="en-GB"/>
-        </w:rPr>
-        <w:t xml:space="preserve"> memory)</w:t>
-      </w:r>
-      <w:r>
-        <w:rPr>
-          <w:rFonts w:ascii="Times New Roman" w:hAnsi="Times New Roman" w:cs="Times New Roman"/>
-          <w:sz w:val="24"/>
-          <w:szCs w:val="24"/>
-          <w:lang w:val="en-GB"/>
-        </w:rPr>
-        <w:t xml:space="preserve"> and dependent on it continue processing or do nothing.</w:t>
-      </w:r>
-      <w:r>
-        <w:rPr>
-          <w:rFonts w:ascii="Times New Roman" w:hAnsi="Times New Roman" w:cs="Times New Roman"/>
-          <w:sz w:val="24"/>
-          <w:szCs w:val="24"/>
-          <w:lang w:val="en-GB"/>
-        </w:rPr>
-        <w:t xml:space="preserve"> Simultaneously 65535 blocks are working</w:t>
-      </w:r>
-      <w:r>
-        <w:rPr>
-          <w:rFonts w:ascii="Times New Roman" w:hAnsi="Times New Roman" w:cs="Times New Roman"/>
-          <w:sz w:val="24"/>
-          <w:szCs w:val="24"/>
-          <w:lang w:val="en-GB"/>
-        </w:rPr>
-        <w:t xml:space="preserve"> (which for many CUDA architectures is a limit)</w:t>
-      </w:r>
-      <w:r>
-        <w:rPr>
-          <w:rFonts w:ascii="Times New Roman" w:hAnsi="Times New Roman" w:cs="Times New Roman"/>
-          <w:sz w:val="24"/>
-          <w:szCs w:val="24"/>
-          <w:lang w:val="en-GB"/>
-        </w:rPr>
-        <w:t>. So loop is used to cover all the rows.</w:t>
-      </w:r>
-    </w:p>
-    <w:p>
-      <w:pPr>
-        <w:ind w:firstLine="708"/>
-        <w:rPr>
-          <w:rFonts w:ascii="Times New Roman" w:hAnsi="Times New Roman" w:cs="Times New Roman"/>
-          <w:b/>
-          <w:sz w:val="24"/>
-          <w:szCs w:val="24"/>
-          <w:lang w:val="en-GB"/>
-        </w:rPr>
-      </w:pPr>
-      <w:r>
-        <w:rPr>
-          <w:rFonts w:ascii="Times New Roman" w:hAnsi="Times New Roman" w:cs="Times New Roman"/>
-          <w:b/>
-          <w:sz w:val="24"/>
-          <w:szCs w:val="24"/>
-          <w:lang w:val="en-GB"/>
-        </w:rPr>
-        <w:t>Singular Value Decomposition</w:t>
-      </w:r>
     </w:p>
     <w:p>
       <w:pPr>
@@ -3938,232 +4022,119 @@
           <w:szCs w:val="24"/>
           <w:lang w:val="en-GB"/>
         </w:rPr>
-        <w:t>The most important (</w:t>
-      </w:r>
-      <w:r>
-        <w:rPr>
-          <w:rFonts w:ascii="Times New Roman" w:hAnsi="Times New Roman" w:cs="Times New Roman"/>
-          <w:sz w:val="24"/>
-          <w:szCs w:val="24"/>
-          <w:lang w:val="en-GB"/>
-        </w:rPr>
-        <w:t xml:space="preserve">from the </w:t>
-      </w:r>
-      <w:r>
-        <w:rPr>
-          <w:rFonts w:ascii="Times New Roman" w:hAnsi="Times New Roman" w:cs="Times New Roman"/>
-          <w:sz w:val="24"/>
-          <w:szCs w:val="24"/>
-          <w:lang w:val="en-GB"/>
-        </w:rPr>
-        <w:t>comput</w:t>
-      </w:r>
-      <w:r>
-        <w:rPr>
-          <w:rFonts w:ascii="Times New Roman" w:hAnsi="Times New Roman" w:cs="Times New Roman"/>
-          <w:sz w:val="24"/>
-          <w:szCs w:val="24"/>
-          <w:lang w:val="en-GB"/>
-        </w:rPr>
-        <w:t>at</w:t>
-      </w:r>
-      <w:r>
-        <w:rPr>
-          <w:rFonts w:ascii="Times New Roman" w:hAnsi="Times New Roman" w:cs="Times New Roman"/>
-          <w:sz w:val="24"/>
-          <w:szCs w:val="24"/>
-          <w:lang w:val="en-GB"/>
-        </w:rPr>
-        <w:t>ional complexity and cost</w:t>
-      </w:r>
-      <w:r>
-        <w:rPr>
-          <w:rFonts w:ascii="Times New Roman" w:hAnsi="Times New Roman" w:cs="Times New Roman"/>
-          <w:sz w:val="24"/>
-          <w:szCs w:val="24"/>
-          <w:lang w:val="en-GB"/>
-        </w:rPr>
-        <w:t xml:space="preserve"> standpoints</w:t>
-      </w:r>
-      <w:r>
-        <w:rPr>
-          <w:rFonts w:ascii="Times New Roman" w:hAnsi="Times New Roman" w:cs="Times New Roman"/>
-          <w:sz w:val="24"/>
-          <w:szCs w:val="24"/>
-          <w:lang w:val="en-GB"/>
-        </w:rPr>
-        <w:t xml:space="preserve">) part of the algorithm is singular value decomposition. A quick research of already implemented </w:t>
-      </w:r>
-      <w:r>
-        <w:rPr>
-          <w:rFonts w:ascii="Times New Roman" w:hAnsi="Times New Roman" w:cs="Times New Roman"/>
-          <w:sz w:val="24"/>
-          <w:szCs w:val="24"/>
-          <w:lang w:val="en-GB"/>
-        </w:rPr>
-        <w:t>SVD</w:t>
-      </w:r>
-      <w:r>
-        <w:rPr>
-          <w:rFonts w:ascii="Times New Roman" w:hAnsi="Times New Roman" w:cs="Times New Roman"/>
-          <w:sz w:val="24"/>
-          <w:szCs w:val="24"/>
-          <w:lang w:val="en-GB"/>
-        </w:rPr>
-        <w:t xml:space="preserve"> method has shown that there are not many libraries for </w:t>
-      </w:r>
-      <w:r>
-        <w:rPr>
-          <w:rFonts w:ascii="Times New Roman" w:hAnsi="Times New Roman" w:cs="Times New Roman"/>
-          <w:sz w:val="24"/>
-          <w:szCs w:val="24"/>
-          <w:lang w:val="en-GB"/>
-        </w:rPr>
-        <w:t>CUDA</w:t>
-      </w:r>
-      <w:r>
-        <w:rPr>
-          <w:rFonts w:ascii="Times New Roman" w:hAnsi="Times New Roman" w:cs="Times New Roman"/>
-          <w:sz w:val="24"/>
-          <w:szCs w:val="24"/>
-          <w:lang w:val="en-GB"/>
-        </w:rPr>
-        <w:t xml:space="preserve"> offering it. In fact CUDA API includes cuSOLVER library </w:t>
-      </w:r>
-      <w:r>
-        <w:rPr>
-          <w:rFonts w:ascii="Times New Roman" w:hAnsi="Times New Roman" w:cs="Times New Roman"/>
-          <w:sz w:val="24"/>
-          <w:szCs w:val="24"/>
-          <w:lang w:val="en-GB"/>
-        </w:rPr>
-        <w:t xml:space="preserve">with </w:t>
-      </w:r>
-      <w:r>
-        <w:rPr>
-          <w:rFonts w:ascii="Times New Roman" w:hAnsi="Times New Roman" w:cs="Times New Roman"/>
-          <w:sz w:val="24"/>
-          <w:szCs w:val="24"/>
-          <w:lang w:val="en-GB"/>
-        </w:rPr>
-        <w:t>SVD</w:t>
-      </w:r>
-      <w:r>
-        <w:rPr>
-          <w:rFonts w:ascii="Times New Roman" w:hAnsi="Times New Roman" w:cs="Times New Roman"/>
-          <w:sz w:val="24"/>
-          <w:szCs w:val="24"/>
-          <w:lang w:val="en-GB"/>
-        </w:rPr>
-        <w:t xml:space="preserve"> methods but they do not support “economic” version of the algorithm, so they are impr</w:t>
-      </w:r>
-      <w:r>
-        <w:rPr>
-          <w:rFonts w:ascii="Times New Roman" w:hAnsi="Times New Roman" w:cs="Times New Roman"/>
-          <w:sz w:val="24"/>
-          <w:szCs w:val="24"/>
-          <w:lang w:val="en-GB"/>
-        </w:rPr>
-        <w:t>actical for the large datasets</w:t>
-      </w:r>
-      <w:r>
-        <w:rPr>
-          <w:rFonts w:ascii="Times New Roman" w:hAnsi="Times New Roman" w:cs="Times New Roman"/>
-          <w:sz w:val="24"/>
-          <w:szCs w:val="24"/>
-          <w:lang w:val="en-GB"/>
-        </w:rPr>
-        <w:t>.</w:t>
-      </w:r>
-      <w:r>
-        <w:rPr>
-          <w:rFonts w:ascii="Times New Roman" w:hAnsi="Times New Roman" w:cs="Times New Roman"/>
-          <w:sz w:val="24"/>
-          <w:szCs w:val="24"/>
-          <w:lang w:val="en-GB"/>
-        </w:rPr>
-        <w:t xml:space="preserve"> In this work an implementation of </w:t>
-      </w:r>
-      <w:r>
-        <w:rPr>
-          <w:rFonts w:ascii="Times New Roman" w:hAnsi="Times New Roman" w:cs="Times New Roman"/>
-          <w:sz w:val="24"/>
-          <w:szCs w:val="24"/>
-          <w:lang w:val="en-GB"/>
-        </w:rPr>
-        <w:t>SVD</w:t>
-      </w:r>
-      <w:r>
-        <w:rPr>
-          <w:rFonts w:ascii="Times New Roman" w:hAnsi="Times New Roman" w:cs="Times New Roman"/>
-          <w:sz w:val="24"/>
-          <w:szCs w:val="24"/>
-          <w:lang w:val="en-GB"/>
-        </w:rPr>
-        <w:t xml:space="preserve"> from </w:t>
-      </w:r>
-      <w:r>
-        <w:rPr>
-          <w:rFonts w:ascii="Times New Roman" w:hAnsi="Times New Roman" w:cs="Times New Roman"/>
-          <w:sz w:val="24"/>
-          <w:szCs w:val="24"/>
-          <w:lang w:val="en-GB"/>
-        </w:rPr>
-        <w:t>CULA library was used. This is the</w:t>
-      </w:r>
-      <w:r>
-        <w:rPr>
-          <w:rFonts w:ascii="Times New Roman" w:hAnsi="Times New Roman" w:cs="Times New Roman"/>
-          <w:sz w:val="24"/>
-          <w:szCs w:val="24"/>
-          <w:lang w:val="en-GB"/>
-        </w:rPr>
-        <w:t xml:space="preserve"> library of linear algebra methods basing on LAPACK library implementation.</w:t>
-      </w:r>
-      <w:r>
-        <w:rPr>
-          <w:rFonts w:ascii="Times New Roman" w:hAnsi="Times New Roman" w:cs="Times New Roman"/>
-          <w:sz w:val="24"/>
-          <w:szCs w:val="24"/>
-          <w:lang w:val="en-GB"/>
-        </w:rPr>
-        <w:t xml:space="preserve"> It supports</w:t>
-      </w:r>
-      <w:r>
-        <w:rPr>
-          <w:rFonts w:ascii="Times New Roman" w:hAnsi="Times New Roman" w:cs="Times New Roman"/>
-          <w:sz w:val="24"/>
-          <w:szCs w:val="24"/>
-          <w:lang w:val="en-GB"/>
-        </w:rPr>
-        <w:t xml:space="preserve"> the</w:t>
-      </w:r>
-      <w:r>
-        <w:rPr>
-          <w:rFonts w:ascii="Times New Roman" w:hAnsi="Times New Roman" w:cs="Times New Roman"/>
-          <w:sz w:val="24"/>
-          <w:szCs w:val="24"/>
-          <w:lang w:val="en-GB"/>
-        </w:rPr>
-        <w:t xml:space="preserve"> ‘economic’ version and works faster when m &gt; n (the number of rows of the matrix is bigger than the number of columns).</w:t>
-      </w:r>
-      <w:r>
-        <w:rPr>
-          <w:rFonts w:ascii="Times New Roman" w:hAnsi="Times New Roman" w:cs="Times New Roman"/>
-          <w:sz w:val="24"/>
-          <w:szCs w:val="24"/>
-          <w:lang w:val="en-GB"/>
-        </w:rPr>
-        <w:t xml:space="preserve"> CULA routines expect that any data provided will be stored in “column-major” order.</w:t>
-      </w:r>
-      <w:r>
-        <w:rPr>
-          <w:rFonts w:ascii="Times New Roman" w:hAnsi="Times New Roman" w:cs="Times New Roman"/>
-          <w:sz w:val="24"/>
-          <w:szCs w:val="24"/>
-          <w:lang w:val="en-GB"/>
-        </w:rPr>
-        <w:t xml:space="preserve"> Fortunately the nifti data are stored in that way, so there is no need to transform the data.</w:t>
+        <w:t>The n</w:t>
+      </w:r>
+      <w:r>
+        <w:rPr>
+          <w:rFonts w:ascii="Times New Roman" w:hAnsi="Times New Roman" w:cs="Times New Roman"/>
+          <w:sz w:val="24"/>
+          <w:szCs w:val="24"/>
+          <w:lang w:val="en-GB"/>
+        </w:rPr>
+        <w:t xml:space="preserve">umber of threads in the block is a </w:t>
+      </w:r>
+      <w:r>
+        <w:rPr>
+          <w:rFonts w:ascii="Times New Roman" w:hAnsi="Times New Roman" w:cs="Times New Roman"/>
+          <w:sz w:val="24"/>
+          <w:szCs w:val="24"/>
+          <w:lang w:val="en-GB"/>
+        </w:rPr>
+        <w:t>multiple</w:t>
+      </w:r>
+      <w:r>
+        <w:rPr>
+          <w:rFonts w:ascii="Times New Roman" w:hAnsi="Times New Roman" w:cs="Times New Roman"/>
+          <w:sz w:val="24"/>
+          <w:szCs w:val="24"/>
+          <w:lang w:val="en-GB"/>
+        </w:rPr>
+        <w:t xml:space="preserve"> of 32. If it is not equal to the number of columns, then program must check index of the each thread</w:t>
+      </w:r>
+      <w:r>
+        <w:rPr>
+          <w:rFonts w:ascii="Times New Roman" w:hAnsi="Times New Roman" w:cs="Times New Roman"/>
+          <w:sz w:val="24"/>
+          <w:szCs w:val="24"/>
+          <w:lang w:val="en-GB"/>
+        </w:rPr>
+        <w:t xml:space="preserve"> (because they read and write to the</w:t>
+      </w:r>
+      <w:r>
+        <w:rPr>
+          <w:rFonts w:ascii="Times New Roman" w:hAnsi="Times New Roman" w:cs="Times New Roman"/>
+          <w:sz w:val="24"/>
+          <w:szCs w:val="24"/>
+          <w:lang w:val="en-GB"/>
+        </w:rPr>
+        <w:t xml:space="preserve"> global</w:t>
+      </w:r>
+      <w:r>
+        <w:rPr>
+          <w:rFonts w:ascii="Times New Roman" w:hAnsi="Times New Roman" w:cs="Times New Roman"/>
+          <w:sz w:val="24"/>
+          <w:szCs w:val="24"/>
+          <w:lang w:val="en-GB"/>
+        </w:rPr>
+        <w:t xml:space="preserve"> memory)</w:t>
+      </w:r>
+      <w:r>
+        <w:rPr>
+          <w:rFonts w:ascii="Times New Roman" w:hAnsi="Times New Roman" w:cs="Times New Roman"/>
+          <w:sz w:val="24"/>
+          <w:szCs w:val="24"/>
+          <w:lang w:val="en-GB"/>
+        </w:rPr>
+        <w:t xml:space="preserve"> and dependent on it continue processing or do nothing.</w:t>
+      </w:r>
+      <w:r>
+        <w:rPr>
+          <w:rFonts w:ascii="Times New Roman" w:hAnsi="Times New Roman" w:cs="Times New Roman"/>
+          <w:sz w:val="24"/>
+          <w:szCs w:val="24"/>
+          <w:lang w:val="en-GB"/>
+        </w:rPr>
+        <w:t xml:space="preserve"> Simultaneously 65535 blocks are working</w:t>
+      </w:r>
+      <w:r>
+        <w:rPr>
+          <w:rFonts w:ascii="Times New Roman" w:hAnsi="Times New Roman" w:cs="Times New Roman"/>
+          <w:sz w:val="24"/>
+          <w:szCs w:val="24"/>
+          <w:lang w:val="en-GB"/>
+        </w:rPr>
+        <w:t xml:space="preserve"> (which for many CUDA architectures is a limit)</w:t>
+      </w:r>
+      <w:r>
+        <w:rPr>
+          <w:rFonts w:ascii="Times New Roman" w:hAnsi="Times New Roman" w:cs="Times New Roman"/>
+          <w:sz w:val="24"/>
+          <w:szCs w:val="24"/>
+          <w:lang w:val="en-GB"/>
+        </w:rPr>
+        <w:t>. So loop is used to cover all the rows.</w:t>
+      </w:r>
+    </w:p>
+    <w:p>
+      <w:pPr>
+        <w:ind w:firstLine="708"/>
+        <w:rPr>
+          <w:rFonts w:ascii="Times New Roman" w:hAnsi="Times New Roman" w:cs="Times New Roman"/>
+          <w:b/>
+          <w:sz w:val="24"/>
+          <w:szCs w:val="24"/>
+          <w:lang w:val="en-GB"/>
+        </w:rPr>
+      </w:pPr>
+      <w:r>
+        <w:rPr>
+          <w:rFonts w:ascii="Times New Roman" w:hAnsi="Times New Roman" w:cs="Times New Roman"/>
+          <w:b/>
+          <w:sz w:val="24"/>
+          <w:szCs w:val="24"/>
+          <w:lang w:val="en-GB"/>
+        </w:rPr>
+        <w:t>Singular Value Decomposition</w:t>
       </w:r>
     </w:p>
     <w:p>
@@ -4184,6 +4155,262 @@
           <w:szCs w:val="24"/>
           <w:lang w:val="en-GB"/>
         </w:rPr>
+        <w:t>The most important (</w:t>
+      </w:r>
+      <w:r>
+        <w:rPr>
+          <w:rFonts w:ascii="Times New Roman" w:hAnsi="Times New Roman" w:cs="Times New Roman"/>
+          <w:sz w:val="24"/>
+          <w:szCs w:val="24"/>
+          <w:lang w:val="en-GB"/>
+        </w:rPr>
+        <w:t xml:space="preserve">from the </w:t>
+      </w:r>
+      <w:r>
+        <w:rPr>
+          <w:rFonts w:ascii="Times New Roman" w:hAnsi="Times New Roman" w:cs="Times New Roman"/>
+          <w:sz w:val="24"/>
+          <w:szCs w:val="24"/>
+          <w:lang w:val="en-GB"/>
+        </w:rPr>
+        <w:t>comput</w:t>
+      </w:r>
+      <w:r>
+        <w:rPr>
+          <w:rFonts w:ascii="Times New Roman" w:hAnsi="Times New Roman" w:cs="Times New Roman"/>
+          <w:sz w:val="24"/>
+          <w:szCs w:val="24"/>
+          <w:lang w:val="en-GB"/>
+        </w:rPr>
+        <w:t>at</w:t>
+      </w:r>
+      <w:r>
+        <w:rPr>
+          <w:rFonts w:ascii="Times New Roman" w:hAnsi="Times New Roman" w:cs="Times New Roman"/>
+          <w:sz w:val="24"/>
+          <w:szCs w:val="24"/>
+          <w:lang w:val="en-GB"/>
+        </w:rPr>
+        <w:t>ional complexity and cost</w:t>
+      </w:r>
+      <w:r>
+        <w:rPr>
+          <w:rFonts w:ascii="Times New Roman" w:hAnsi="Times New Roman" w:cs="Times New Roman"/>
+          <w:sz w:val="24"/>
+          <w:szCs w:val="24"/>
+          <w:lang w:val="en-GB"/>
+        </w:rPr>
+        <w:t xml:space="preserve"> standpoints</w:t>
+      </w:r>
+      <w:r>
+        <w:rPr>
+          <w:rFonts w:ascii="Times New Roman" w:hAnsi="Times New Roman" w:cs="Times New Roman"/>
+          <w:sz w:val="24"/>
+          <w:szCs w:val="24"/>
+          <w:lang w:val="en-GB"/>
+        </w:rPr>
+        <w:t xml:space="preserve">) part of the algorithm is singular value decomposition. A quick research of already implemented </w:t>
+      </w:r>
+      <w:r>
+        <w:rPr>
+          <w:rFonts w:ascii="Times New Roman" w:hAnsi="Times New Roman" w:cs="Times New Roman"/>
+          <w:sz w:val="24"/>
+          <w:szCs w:val="24"/>
+          <w:lang w:val="en-GB"/>
+        </w:rPr>
+        <w:t>SVD</w:t>
+      </w:r>
+      <w:r>
+        <w:rPr>
+          <w:rFonts w:ascii="Times New Roman" w:hAnsi="Times New Roman" w:cs="Times New Roman"/>
+          <w:sz w:val="24"/>
+          <w:szCs w:val="24"/>
+          <w:lang w:val="en-GB"/>
+        </w:rPr>
+        <w:t xml:space="preserve"> method has shown that there are not many libraries for </w:t>
+      </w:r>
+      <w:r>
+        <w:rPr>
+          <w:rFonts w:ascii="Times New Roman" w:hAnsi="Times New Roman" w:cs="Times New Roman"/>
+          <w:sz w:val="24"/>
+          <w:szCs w:val="24"/>
+          <w:lang w:val="en-GB"/>
+        </w:rPr>
+        <w:t>CUDA</w:t>
+      </w:r>
+      <w:r>
+        <w:rPr>
+          <w:rFonts w:ascii="Times New Roman" w:hAnsi="Times New Roman" w:cs="Times New Roman"/>
+          <w:sz w:val="24"/>
+          <w:szCs w:val="24"/>
+          <w:lang w:val="en-GB"/>
+        </w:rPr>
+        <w:t xml:space="preserve"> offering it. In fact CUDA API includes cuSOLVER library </w:t>
+      </w:r>
+      <w:r>
+        <w:rPr>
+          <w:rFonts w:ascii="Times New Roman" w:hAnsi="Times New Roman" w:cs="Times New Roman"/>
+          <w:sz w:val="24"/>
+          <w:szCs w:val="24"/>
+          <w:lang w:val="en-GB"/>
+        </w:rPr>
+        <w:t xml:space="preserve">with </w:t>
+      </w:r>
+      <w:r>
+        <w:rPr>
+          <w:rFonts w:ascii="Times New Roman" w:hAnsi="Times New Roman" w:cs="Times New Roman"/>
+          <w:sz w:val="24"/>
+          <w:szCs w:val="24"/>
+          <w:lang w:val="en-GB"/>
+        </w:rPr>
+        <w:t>SVD</w:t>
+      </w:r>
+      <w:r>
+        <w:rPr>
+          <w:rFonts w:ascii="Times New Roman" w:hAnsi="Times New Roman" w:cs="Times New Roman"/>
+          <w:sz w:val="24"/>
+          <w:szCs w:val="24"/>
+          <w:lang w:val="en-GB"/>
+        </w:rPr>
+        <w:t xml:space="preserve"> methods but they do not support “economic” version of the algorithm, so they are impr</w:t>
+      </w:r>
+      <w:r>
+        <w:rPr>
+          <w:rFonts w:ascii="Times New Roman" w:hAnsi="Times New Roman" w:cs="Times New Roman"/>
+          <w:sz w:val="24"/>
+          <w:szCs w:val="24"/>
+          <w:lang w:val="en-GB"/>
+        </w:rPr>
+        <w:t>actical for the large datasets</w:t>
+      </w:r>
+      <w:r>
+        <w:rPr>
+          <w:rFonts w:ascii="Times New Roman" w:hAnsi="Times New Roman" w:cs="Times New Roman"/>
+          <w:sz w:val="24"/>
+          <w:szCs w:val="24"/>
+          <w:lang w:val="en-GB"/>
+        </w:rPr>
+        <w:t>.</w:t>
+      </w:r>
+      <w:r>
+        <w:rPr>
+          <w:rFonts w:ascii="Times New Roman" w:hAnsi="Times New Roman" w:cs="Times New Roman"/>
+          <w:sz w:val="24"/>
+          <w:szCs w:val="24"/>
+          <w:lang w:val="en-GB"/>
+        </w:rPr>
+        <w:t xml:space="preserve"> In this work an implementation of </w:t>
+      </w:r>
+      <w:r>
+        <w:rPr>
+          <w:rFonts w:ascii="Times New Roman" w:hAnsi="Times New Roman" w:cs="Times New Roman"/>
+          <w:sz w:val="24"/>
+          <w:szCs w:val="24"/>
+          <w:lang w:val="en-GB"/>
+        </w:rPr>
+        <w:t>SVD</w:t>
+      </w:r>
+      <w:r>
+        <w:rPr>
+          <w:rFonts w:ascii="Times New Roman" w:hAnsi="Times New Roman" w:cs="Times New Roman"/>
+          <w:sz w:val="24"/>
+          <w:szCs w:val="24"/>
+          <w:lang w:val="en-GB"/>
+        </w:rPr>
+        <w:t xml:space="preserve"> from </w:t>
+      </w:r>
+      <w:r>
+        <w:rPr>
+          <w:rFonts w:ascii="Times New Roman" w:hAnsi="Times New Roman" w:cs="Times New Roman"/>
+          <w:sz w:val="24"/>
+          <w:szCs w:val="24"/>
+          <w:lang w:val="en-GB"/>
+        </w:rPr>
+        <w:t xml:space="preserve">CULA library was </w:t>
+      </w:r>
+      <w:r>
+        <w:rPr>
+          <w:rFonts w:ascii="Times New Roman" w:hAnsi="Times New Roman" w:cs="Times New Roman"/>
+          <w:sz w:val="24"/>
+          <w:szCs w:val="24"/>
+          <w:lang w:val="en-GB"/>
+        </w:rPr>
+        <w:lastRenderedPageBreak/>
+        <w:t>used. This is the</w:t>
+      </w:r>
+      <w:r>
+        <w:rPr>
+          <w:rFonts w:ascii="Times New Roman" w:hAnsi="Times New Roman" w:cs="Times New Roman"/>
+          <w:sz w:val="24"/>
+          <w:szCs w:val="24"/>
+          <w:lang w:val="en-GB"/>
+        </w:rPr>
+        <w:t xml:space="preserve"> library of linear algebra methods basing on LAPACK library implementation.</w:t>
+      </w:r>
+      <w:r>
+        <w:rPr>
+          <w:rFonts w:ascii="Times New Roman" w:hAnsi="Times New Roman" w:cs="Times New Roman"/>
+          <w:sz w:val="24"/>
+          <w:szCs w:val="24"/>
+          <w:lang w:val="en-GB"/>
+        </w:rPr>
+        <w:t xml:space="preserve"> It supports</w:t>
+      </w:r>
+      <w:r>
+        <w:rPr>
+          <w:rFonts w:ascii="Times New Roman" w:hAnsi="Times New Roman" w:cs="Times New Roman"/>
+          <w:sz w:val="24"/>
+          <w:szCs w:val="24"/>
+          <w:lang w:val="en-GB"/>
+        </w:rPr>
+        <w:t xml:space="preserve"> the</w:t>
+      </w:r>
+      <w:r>
+        <w:rPr>
+          <w:rFonts w:ascii="Times New Roman" w:hAnsi="Times New Roman" w:cs="Times New Roman"/>
+          <w:sz w:val="24"/>
+          <w:szCs w:val="24"/>
+          <w:lang w:val="en-GB"/>
+        </w:rPr>
+        <w:t xml:space="preserve"> ‘economic’ version and works faster when m &gt; n (the number of rows of the matrix is bigger than the number of columns).</w:t>
+      </w:r>
+      <w:r>
+        <w:rPr>
+          <w:rFonts w:ascii="Times New Roman" w:hAnsi="Times New Roman" w:cs="Times New Roman"/>
+          <w:sz w:val="24"/>
+          <w:szCs w:val="24"/>
+          <w:lang w:val="en-GB"/>
+        </w:rPr>
+        <w:t xml:space="preserve"> CULA routines expect that any data provided will be stored in “column-major” order.</w:t>
+      </w:r>
+      <w:r>
+        <w:rPr>
+          <w:rFonts w:ascii="Times New Roman" w:hAnsi="Times New Roman" w:cs="Times New Roman"/>
+          <w:sz w:val="24"/>
+          <w:szCs w:val="24"/>
+          <w:lang w:val="en-GB"/>
+        </w:rPr>
+        <w:t xml:space="preserve"> Fortunately the nifti data are stored in that way, so there is no need to transform the data.</w:t>
+      </w:r>
+    </w:p>
+    <w:p>
+      <w:pPr>
+        <w:ind w:left="708"/>
+        <w:jc w:val="both"/>
+        <w:rPr>
+          <w:rFonts w:ascii="Times New Roman" w:hAnsi="Times New Roman" w:cs="Times New Roman"/>
+          <w:sz w:val="24"/>
+          <w:szCs w:val="24"/>
+          <w:lang w:val="en-GB"/>
+        </w:rPr>
+      </w:pPr>
+      <w:r>
+        <w:rPr>
+          <w:rFonts w:ascii="Times New Roman" w:hAnsi="Times New Roman" w:cs="Times New Roman"/>
+          <w:sz w:val="24"/>
+          <w:szCs w:val="24"/>
+          <w:lang w:val="en-GB"/>
+        </w:rPr>
         <w:t>However CULA library has not been developed since 201</w:t>
       </w:r>
       <w:r>
@@ -4619,7 +4846,6 @@
           <w:szCs w:val="24"/>
           <w:lang w:val="en-GB"/>
         </w:rPr>
-        <w:lastRenderedPageBreak/>
         <w:t>This time we configure kernel’s grid to be two dimensional (see figure below describing the method).</w:t>
       </w:r>
       <w:r>
@@ -4765,6 +4991,7 @@
           <w:szCs w:val="24"/>
           <w:lang w:val="en-GB"/>
         </w:rPr>
+        <w:lastRenderedPageBreak/>
         <w:t>Another recommendation when implementing in CUDA, is using multiplication in place of conditional branches (if else instructions).</w:t>
       </w:r>
       <w:r>
@@ -5065,11 +5292,106 @@
           <w:noProof/>
           <w:sz w:val="24"/>
           <w:szCs w:val="24"/>
+          <w:lang w:val="en-GB"/>
+        </w:rPr>
+        <w:lastRenderedPageBreak/>
+        <mc:AlternateContent>
+          <mc:Choice Requires="wps">
+            <w:drawing>
+              <wp:anchor distT="0" distB="0" distL="114300" distR="114300" simplePos="0" relativeHeight="251663360" behindDoc="0" locked="0" layoutInCell="1" allowOverlap="1" wp14:anchorId="7EBF8942" wp14:editId="1501AFDA">
+                <wp:simplePos x="0" y="0"/>
+                <wp:positionH relativeFrom="column">
+                  <wp:posOffset>1290955</wp:posOffset>
+                </wp:positionH>
+                <wp:positionV relativeFrom="paragraph">
+                  <wp:posOffset>6215380</wp:posOffset>
+                </wp:positionV>
+                <wp:extent cx="4933950" cy="381000"/>
+                <wp:effectExtent l="0" t="0" r="0" b="0"/>
+                <wp:wrapNone/>
+                <wp:docPr id="7" name="Pole tekstowe 2"/>
+                <wp:cNvGraphicFramePr>
+                  <a:graphicFrameLocks xmlns:a="http://schemas.openxmlformats.org/drawingml/2006/main"/>
+                </wp:cNvGraphicFramePr>
+                <a:graphic xmlns:a="http://schemas.openxmlformats.org/drawingml/2006/main">
+                  <a:graphicData uri="http://schemas.microsoft.com/office/word/2010/wordprocessingShape">
+                    <wps:wsp>
+                      <wps:cNvSpPr txBox="1">
+                        <a:spLocks noChangeArrowheads="1"/>
+                      </wps:cNvSpPr>
+                      <wps:spPr bwMode="auto">
+                        <a:xfrm>
+                          <a:off x="0" y="0"/>
+                          <a:ext cx="4933950" cy="381000"/>
+                        </a:xfrm>
+                        <a:prstGeom prst="rect">
+                          <a:avLst/>
+                        </a:prstGeom>
+                        <a:noFill/>
+                        <a:ln w="9525">
+                          <a:noFill/>
+                          <a:miter lim="800000"/>
+                          <a:headEnd/>
+                          <a:tailEnd/>
+                        </a:ln>
+                      </wps:spPr>
+                      <wps:txbx>
+                        <w:txbxContent>
+                          <w:p>
+                            <w:r>
+                              <w:t xml:space="preserve">Figure </w:t>
+                            </w:r>
+                            <w:r>
+                              <w:t>3. The scheme of CUDA processing an array in sign convention</w:t>
+                            </w:r>
+                          </w:p>
+                        </w:txbxContent>
+                      </wps:txbx>
+                      <wps:bodyPr rot="0" vert="horz" wrap="square" lIns="91440" tIns="45720" rIns="91440" bIns="45720" anchor="t" anchorCtr="0">
+                        <a:noAutofit/>
+                      </wps:bodyPr>
+                    </wps:wsp>
+                  </a:graphicData>
+                </a:graphic>
+                <wp14:sizeRelH relativeFrom="margin">
+                  <wp14:pctWidth>0</wp14:pctWidth>
+                </wp14:sizeRelH>
+                <wp14:sizeRelV relativeFrom="margin">
+                  <wp14:pctHeight>0</wp14:pctHeight>
+                </wp14:sizeRelV>
+              </wp:anchor>
+            </w:drawing>
+          </mc:Choice>
+          <mc:Fallback>
+            <w:pict>
+              <v:shape id="_x0000_s1028" type="#_x0000_t202" style="position:absolute;left:0;text-align:left;margin-left:101.65pt;margin-top:489.4pt;width:388.5pt;height:30pt;z-index:251663360;visibility:visible;mso-wrap-style:square;mso-width-percent:0;mso-height-percent:0;mso-wrap-distance-left:9pt;mso-wrap-distance-top:0;mso-wrap-distance-right:9pt;mso-wrap-distance-bottom:0;mso-position-horizontal:absolute;mso-position-horizontal-relative:text;mso-position-vertical:absolute;mso-position-vertical-relative:text;mso-width-percent:0;mso-height-percent:0;mso-width-relative:margin;mso-height-relative:margin;v-text-anchor:top" o:gfxdata="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" filled="f" stroked="f">
+                <v:textbox>
+                  <w:txbxContent>
+                    <w:p>
+                      <w:r>
+                        <w:t xml:space="preserve">Figure </w:t>
+                      </w:r>
+                      <w:r>
+                        <w:t>3. The scheme of CUDA processing an array in sign convention</w:t>
+                      </w:r>
+                    </w:p>
+                  </w:txbxContent>
+                </v:textbox>
+              </v:shape>
+            </w:pict>
+          </mc:Fallback>
+        </mc:AlternateContent>
+      </w:r>
+      <w:r>
+        <w:rPr>
+          <w:rFonts w:ascii="Times New Roman" w:hAnsi="Times New Roman" w:cs="Times New Roman"/>
+          <w:noProof/>
+          <w:sz w:val="24"/>
+          <w:szCs w:val="24"/>
           <w:lang w:eastAsia="pl-PL"/>
         </w:rPr>
-        <w:lastRenderedPageBreak/>
         <w:drawing>
-          <wp:inline distT="0" distB="0" distL="0" distR="0">
+          <wp:inline distT="0" distB="0" distL="0" distR="0" wp14:anchorId="4DAD637C" wp14:editId="0FCE7733">
             <wp:extent cx="5610225" cy="6219825"/>
             <wp:effectExtent l="0" t="0" r="9525" b="9525"/>
             <wp:docPr id="4" name="Obraz 4" descr="C:\Users\Przemek\Desktop\ICA_cpu\colsign3.png"/>
@@ -5129,6 +5451,18 @@
           <w:lang w:val="en-GB"/>
         </w:rPr>
       </w:pPr>
+    </w:p>
+    <w:p>
+      <w:pPr>
+        <w:ind w:left="708"/>
+        <w:jc w:val="both"/>
+        <w:rPr>
+          <w:rFonts w:ascii="Times New Roman" w:hAnsi="Times New Roman" w:cs="Times New Roman"/>
+          <w:sz w:val="24"/>
+          <w:szCs w:val="24"/>
+          <w:lang w:val="en-GB"/>
+        </w:rPr>
+      </w:pPr>
       <w:r>
         <w:rPr>
           <w:rFonts w:ascii="Times New Roman" w:hAnsi="Times New Roman" w:cs="Times New Roman"/>
@@ -5270,7 +5604,7 @@
           <w:szCs w:val="24"/>
           <w:lang w:val="en-GB"/>
         </w:rPr>
-        <w:t xml:space="preserve">By using pinned memory instead of pageable memory to transfer the data from a host to a device we can obtain some speed-up. On a sample of fMRI data of size 24 838 kB, transfering them by pinned memory takes on average 122 ms, whereas the same operation performed by pageable memory lasts on </w:t>
+        <w:t xml:space="preserve">By using pinned memory instead of pageable memory to transfer the data from a host to a device we can obtain some speed-up. On a sample of fMRI data of size 24 838 kB, transfering them by pinned memory takes on </w:t>
       </w:r>
       <w:r>
         <w:rPr>
@@ -5280,7 +5614,7 @@
           <w:lang w:val="en-GB"/>
         </w:rPr>
         <w:lastRenderedPageBreak/>
-        <w:t>average 170 ms. However in some cases  memory transfer over pinned memory may fail especially where the data size is too big (it depends on an operating system).</w:t>
+        <w:t>average 122 ms, whereas the same operation performed by pageable memory lasts on average 170 ms. However in some cases  memory transfer over pinned memory may fail especially where the data size is too big (it depends on an operating system).</w:t>
       </w:r>
     </w:p>
     <w:p>
@@ -6370,7 +6704,43 @@
           <w:szCs w:val="24"/>
           <w:lang w:val="en-GB"/>
         </w:rPr>
-        <w:t>On the end, the execution times of three main parts of the implemented algorithm are presented:</w:t>
+        <w:t>The t</w:t>
+      </w:r>
+      <w:r>
+        <w:rPr>
+          <w:rFonts w:ascii="Times New Roman" w:hAnsi="Times New Roman" w:cs="Times New Roman"/>
+          <w:sz w:val="24"/>
+          <w:szCs w:val="24"/>
+          <w:lang w:val="en-GB"/>
+        </w:rPr>
+        <w:t xml:space="preserve">able below shows </w:t>
+      </w:r>
+      <w:r>
+        <w:rPr>
+          <w:rFonts w:ascii="Times New Roman" w:hAnsi="Times New Roman" w:cs="Times New Roman"/>
+          <w:sz w:val="24"/>
+          <w:szCs w:val="24"/>
+          <w:lang w:val="en-GB"/>
+        </w:rPr>
+        <w:t>how much</w:t>
+      </w:r>
+      <w:r>
+        <w:rPr>
+          <w:rFonts w:ascii="Times New Roman" w:hAnsi="Times New Roman" w:cs="Times New Roman"/>
+          <w:sz w:val="24"/>
+          <w:szCs w:val="24"/>
+          <w:lang w:val="en-GB"/>
+        </w:rPr>
+        <w:t>/ a part</w:t>
+      </w:r>
+      <w:r>
+        <w:rPr>
+          <w:rFonts w:ascii="Times New Roman" w:hAnsi="Times New Roman" w:cs="Times New Roman"/>
+          <w:sz w:val="24"/>
+          <w:szCs w:val="24"/>
+          <w:lang w:val="en-GB"/>
+        </w:rPr>
+        <w:t xml:space="preserve"> each procedure constitute of the total execution time.</w:t>
       </w:r>
     </w:p>
     <w:tbl>
@@ -6383,10 +6753,11 @@
       </w:tblPr>
       <w:tblGrid>
         <w:gridCol w:w="2235"/>
-        <w:gridCol w:w="1985"/>
-        <w:gridCol w:w="709"/>
-        <w:gridCol w:w="1842"/>
-        <w:gridCol w:w="1809"/>
+        <w:gridCol w:w="1134"/>
+        <w:gridCol w:w="851"/>
+        <w:gridCol w:w="1559"/>
+        <w:gridCol w:w="1134"/>
+        <w:gridCol w:w="1134"/>
       </w:tblGrid>
       <w:tr>
         <w:tc>
@@ -6416,7 +6787,7 @@
         </w:tc>
         <w:tc>
           <w:tcPr>
-            <w:tcW w:w="1985" w:type="dxa"/>
+            <w:tcW w:w="1134" w:type="dxa"/>
           </w:tcPr>
           <w:p>
             <w:pPr>
@@ -6441,7 +6812,7 @@
         </w:tc>
         <w:tc>
           <w:tcPr>
-            <w:tcW w:w="709" w:type="dxa"/>
+            <w:tcW w:w="851" w:type="dxa"/>
           </w:tcPr>
           <w:p>
             <w:pPr>
@@ -6466,7 +6837,7 @@
         </w:tc>
         <w:tc>
           <w:tcPr>
-            <w:tcW w:w="1842" w:type="dxa"/>
+            <w:tcW w:w="1559" w:type="dxa"/>
           </w:tcPr>
           <w:p>
             <w:pPr>
@@ -6491,7 +6862,7 @@
         </w:tc>
         <w:tc>
           <w:tcPr>
-            <w:tcW w:w="1809" w:type="dxa"/>
+            <w:tcW w:w="1134" w:type="dxa"/>
           </w:tcPr>
           <w:p>
             <w:pPr>
@@ -6511,6 +6882,31 @@
                 <w:lang w:val="en-GB"/>
               </w:rPr>
               <w:t>Memory transfer</w:t>
+            </w:r>
+          </w:p>
+        </w:tc>
+        <w:tc>
+          <w:tcPr>
+            <w:tcW w:w="1134" w:type="dxa"/>
+          </w:tcPr>
+          <w:p>
+            <w:pPr>
+              <w:jc w:val="center"/>
+              <w:rPr>
+                <w:rFonts w:ascii="Times New Roman" w:hAnsi="Times New Roman" w:cs="Times New Roman"/>
+                <w:sz w:val="24"/>
+                <w:szCs w:val="24"/>
+                <w:lang w:val="en-GB"/>
+              </w:rPr>
+            </w:pPr>
+            <w:r>
+              <w:rPr>
+                <w:rFonts w:ascii="Times New Roman" w:hAnsi="Times New Roman" w:cs="Times New Roman"/>
+                <w:sz w:val="24"/>
+                <w:szCs w:val="24"/>
+                <w:lang w:val="en-GB"/>
+              </w:rPr>
+              <w:t>Other</w:t>
             </w:r>
           </w:p>
         </w:tc>
@@ -6537,13 +6933,13 @@
                 <w:szCs w:val="24"/>
                 <w:lang w:val="en-GB"/>
               </w:rPr>
-              <w:t>Execution time [ms]</w:t>
+              <w:t>Part of the total execution time [%]</w:t>
             </w:r>
           </w:p>
         </w:tc>
         <w:tc>
           <w:tcPr>
-            <w:tcW w:w="1985" w:type="dxa"/>
+            <w:tcW w:w="1134" w:type="dxa"/>
           </w:tcPr>
           <w:p>
             <w:pPr>
@@ -6562,13 +6958,13 @@
                 <w:szCs w:val="24"/>
                 <w:lang w:val="en-GB"/>
               </w:rPr>
-              <w:t>3.6</w:t>
+              <w:t>0.18</w:t>
             </w:r>
           </w:p>
         </w:tc>
         <w:tc>
           <w:tcPr>
-            <w:tcW w:w="709" w:type="dxa"/>
+            <w:tcW w:w="851" w:type="dxa"/>
           </w:tcPr>
           <w:p>
             <w:pPr>
@@ -6587,13 +6983,13 @@
                 <w:szCs w:val="24"/>
                 <w:lang w:val="en-GB"/>
               </w:rPr>
-              <w:t>1696</w:t>
+              <w:t>84.6</w:t>
             </w:r>
           </w:p>
         </w:tc>
         <w:tc>
           <w:tcPr>
-            <w:tcW w:w="1842" w:type="dxa"/>
+            <w:tcW w:w="1559" w:type="dxa"/>
           </w:tcPr>
           <w:p>
             <w:pPr>
@@ -6612,13 +7008,13 @@
                 <w:szCs w:val="24"/>
                 <w:lang w:val="en-GB"/>
               </w:rPr>
-              <w:t>0.58</w:t>
+              <w:t>0.02</w:t>
             </w:r>
           </w:p>
         </w:tc>
         <w:tc>
           <w:tcPr>
-            <w:tcW w:w="1809" w:type="dxa"/>
+            <w:tcW w:w="1134" w:type="dxa"/>
           </w:tcPr>
           <w:p>
             <w:pPr>
@@ -6637,7 +7033,32 @@
                 <w:szCs w:val="24"/>
                 <w:lang w:val="en-GB"/>
               </w:rPr>
-              <w:t>172</w:t>
+              <w:t>8.5</w:t>
+            </w:r>
+          </w:p>
+        </w:tc>
+        <w:tc>
+          <w:tcPr>
+            <w:tcW w:w="1134" w:type="dxa"/>
+          </w:tcPr>
+          <w:p>
+            <w:pPr>
+              <w:jc w:val="center"/>
+              <w:rPr>
+                <w:rFonts w:ascii="Times New Roman" w:hAnsi="Times New Roman" w:cs="Times New Roman"/>
+                <w:sz w:val="24"/>
+                <w:szCs w:val="24"/>
+                <w:lang w:val="en-GB"/>
+              </w:rPr>
+            </w:pPr>
+            <w:r>
+              <w:rPr>
+                <w:rFonts w:ascii="Times New Roman" w:hAnsi="Times New Roman" w:cs="Times New Roman"/>
+                <w:sz w:val="24"/>
+                <w:szCs w:val="24"/>
+                <w:lang w:val="en-GB"/>
+              </w:rPr>
+              <w:t>6.7</w:t>
             </w:r>
           </w:p>
         </w:tc>
@@ -6707,6 +7128,7 @@
           <w:sz w:val="28"/>
           <w:szCs w:val="28"/>
         </w:rPr>
+        <w:lastRenderedPageBreak/>
         <w:t>Comparative study</w:t>
       </w:r>
     </w:p>
@@ -6763,134 +7185,32 @@
     </w:p>
     <w:p>
       <w:pPr>
-        <w:ind w:firstLine="708"/>
-        <w:rPr>
-          <w:rFonts w:ascii="Times New Roman" w:hAnsi="Times New Roman" w:cs="Times New Roman"/>
-          <w:b/>
-          <w:sz w:val="24"/>
-          <w:szCs w:val="24"/>
-        </w:rPr>
-      </w:pPr>
-      <w:r>
-        <w:rPr>
-          <w:rFonts w:ascii="Times New Roman" w:hAnsi="Times New Roman" w:cs="Times New Roman"/>
-          <w:b/>
-          <w:sz w:val="24"/>
-          <w:szCs w:val="24"/>
-        </w:rPr>
-        <w:t>Application: brain functional region segmentation</w:t>
-      </w:r>
-    </w:p>
-    <w:p>
-      <w:pPr>
-        <w:ind w:left="708"/>
-        <w:rPr>
-          <w:rFonts w:ascii="Times New Roman" w:hAnsi="Times New Roman" w:cs="Times New Roman"/>
-          <w:b/>
-          <w:sz w:val="24"/>
-          <w:szCs w:val="24"/>
-        </w:rPr>
-      </w:pPr>
-      <w:r>
-        <w:rPr>
-          <w:rFonts w:ascii="Times New Roman" w:hAnsi="Times New Roman" w:cs="Times New Roman"/>
-          <w:b/>
-          <w:sz w:val="24"/>
-          <w:szCs w:val="24"/>
-        </w:rPr>
-        <w:t>Functional analysis of the obtained maps: model order, thresholding, statistics of slice comparison</w:t>
-      </w:r>
-    </w:p>
-    <w:p>
-      <w:pPr>
-        <w:ind w:firstLine="708"/>
-        <w:rPr>
-          <w:rFonts w:ascii="Times New Roman" w:hAnsi="Times New Roman" w:cs="Times New Roman"/>
-          <w:sz w:val="24"/>
-          <w:szCs w:val="24"/>
-        </w:rPr>
-      </w:pPr>
-      <w:r>
-        <w:rPr>
-          <w:rFonts w:ascii="Times New Roman" w:hAnsi="Times New Roman" w:cs="Times New Roman"/>
-          <w:sz w:val="24"/>
-          <w:szCs w:val="24"/>
-        </w:rPr>
-        <w:t xml:space="preserve">Opisać trochę skrypt w matlabie – smoothing, thresolding, </w:t>
-      </w:r>
-    </w:p>
-    <w:p>
-      <w:pPr>
-        <w:ind w:firstLine="708"/>
-        <w:rPr>
-          <w:rFonts w:ascii="Times New Roman" w:hAnsi="Times New Roman" w:cs="Times New Roman"/>
-          <w:sz w:val="24"/>
-          <w:szCs w:val="24"/>
-        </w:rPr>
-      </w:pPr>
-      <w:r>
-        <w:rPr>
-          <w:rFonts w:ascii="Times New Roman" w:hAnsi="Times New Roman" w:cs="Times New Roman"/>
-          <w:sz w:val="24"/>
-          <w:szCs w:val="24"/>
-        </w:rPr>
-        <w:t>Opisać jakie dane testowałeś – link, opisać badania</w:t>
-      </w:r>
-    </w:p>
-    <w:p>
-      <w:pPr>
-        <w:ind w:firstLine="708"/>
-        <w:rPr>
-          <w:rFonts w:ascii="Times New Roman" w:hAnsi="Times New Roman" w:cs="Times New Roman"/>
-          <w:sz w:val="24"/>
-          <w:szCs w:val="24"/>
-        </w:rPr>
-      </w:pPr>
-      <w:r>
-        <w:rPr>
-          <w:rFonts w:ascii="Times New Roman" w:hAnsi="Times New Roman" w:cs="Times New Roman"/>
-          <w:sz w:val="24"/>
-          <w:szCs w:val="24"/>
-        </w:rPr>
-        <w:t>Model order – 40.</w:t>
-      </w:r>
-    </w:p>
-    <w:p>
-      <w:pPr>
-        <w:ind w:firstLine="708"/>
-        <w:jc w:val="both"/>
-        <w:rPr>
-          <w:rFonts w:ascii="Times New Roman" w:hAnsi="Times New Roman" w:cs="Times New Roman"/>
-          <w:sz w:val="24"/>
-          <w:szCs w:val="24"/>
-        </w:rPr>
-      </w:pPr>
-      <w:r>
-        <w:rPr>
-          <w:rFonts w:ascii="Times New Roman" w:hAnsi="Times New Roman" w:cs="Times New Roman"/>
-          <w:sz w:val="24"/>
-          <w:szCs w:val="24"/>
-        </w:rPr>
-        <w:t>Matlab script</w:t>
-      </w:r>
-    </w:p>
-    <w:p>
-      <w:pPr>
         <w:ind w:left="708"/>
         <w:jc w:val="both"/>
         <w:rPr>
           <w:rFonts w:ascii="Times New Roman" w:hAnsi="Times New Roman" w:cs="Times New Roman"/>
-          <w:sz w:val="24"/>
-          <w:szCs w:val="24"/>
-        </w:rPr>
-      </w:pPr>
-      <w:r>
-        <w:rPr>
-          <w:rFonts w:ascii="Times New Roman" w:hAnsi="Times New Roman" w:cs="Times New Roman"/>
-          <w:sz w:val="24"/>
-          <w:szCs w:val="24"/>
-        </w:rPr>
-        <w:t>Before applying PCA method to fMRI data, it is recommended to smooth them. It is done by smoothing every slice. In case of used data it was necessary to cut … because of too big variance.</w:t>
+          <w:b/>
+          <w:sz w:val="24"/>
+          <w:szCs w:val="24"/>
+        </w:rPr>
+      </w:pPr>
+      <w:r>
+        <w:rPr>
+          <w:rFonts w:ascii="Times New Roman" w:hAnsi="Times New Roman" w:cs="Times New Roman"/>
+          <w:b/>
+          <w:sz w:val="24"/>
+          <w:szCs w:val="24"/>
+        </w:rPr>
+        <w:t>TODO</w:t>
+      </w:r>
+      <w:r>
+        <w:rPr>
+          <w:rFonts w:ascii="Times New Roman" w:hAnsi="Times New Roman" w:cs="Times New Roman"/>
+          <w:b/>
+          <w:sz w:val="24"/>
+          <w:szCs w:val="24"/>
+        </w:rPr>
+        <w:t xml:space="preserve"> – varing size of the data</w:t>
       </w:r>
     </w:p>
     <w:p>
@@ -6898,73 +7218,19 @@
         <w:ind w:firstLine="708"/>
         <w:rPr>
           <w:rFonts w:ascii="Times New Roman" w:hAnsi="Times New Roman" w:cs="Times New Roman"/>
-          <w:sz w:val="24"/>
-          <w:szCs w:val="24"/>
-        </w:rPr>
-      </w:pPr>
-      <w:r>
-        <w:rPr>
-          <w:rFonts w:ascii="Times New Roman" w:hAnsi="Times New Roman" w:cs="Times New Roman"/>
-          <w:sz w:val="24"/>
-          <w:szCs w:val="24"/>
-        </w:rPr>
-        <w:t>To segment the values returned by PCA, we normalize them to Z scores.</w:t>
-      </w:r>
-    </w:p>
-    <w:p>
-      <w:pPr>
-        <w:ind w:left="708"/>
-        <w:jc w:val="both"/>
-        <w:rPr>
-          <w:rFonts w:ascii="Times New Roman" w:hAnsi="Times New Roman" w:cs="Times New Roman"/>
-          <w:sz w:val="24"/>
-          <w:szCs w:val="24"/>
-        </w:rPr>
-      </w:pPr>
-      <w:r>
-        <w:rPr>
-          <w:rFonts w:ascii="Times New Roman" w:hAnsi="Times New Roman" w:cs="Times New Roman"/>
-          <w:sz w:val="24"/>
-          <w:szCs w:val="24"/>
-        </w:rPr>
-        <w:t>The value of the threshold was emiprically set by performing some tests with different values, but initially based on a value 2 established in a paper [reference].</w:t>
-      </w:r>
-    </w:p>
-    <w:p>
-      <w:pPr>
-        <w:ind w:left="708"/>
-        <w:jc w:val="both"/>
-        <w:rPr>
-          <w:rFonts w:ascii="Times New Roman" w:hAnsi="Times New Roman" w:cs="Times New Roman"/>
-          <w:sz w:val="24"/>
-          <w:szCs w:val="24"/>
-        </w:rPr>
-      </w:pPr>
-      <w:r>
-        <w:rPr>
-          <w:rFonts w:ascii="Times New Roman" w:hAnsi="Times New Roman" w:cs="Times New Roman"/>
-          <w:sz w:val="24"/>
-          <w:szCs w:val="24"/>
-        </w:rPr>
-        <w:t>Likewise threshold, the value of model order was empirically set initially basing on a value taken from paper [reference]</w:t>
-      </w:r>
-    </w:p>
-    <w:p>
-      <w:pPr>
-        <w:ind w:left="708"/>
-        <w:rPr>
-          <w:rFonts w:ascii="Times New Roman" w:hAnsi="Times New Roman" w:cs="Times New Roman"/>
-          <w:sz w:val="24"/>
-          <w:szCs w:val="24"/>
-        </w:rPr>
-      </w:pPr>
-      <w:r>
-        <w:rPr>
-          <w:rFonts w:ascii="Times New Roman" w:hAnsi="Times New Roman" w:cs="Times New Roman"/>
-          <w:sz w:val="24"/>
-          <w:szCs w:val="24"/>
-        </w:rPr>
-        <w:t>The data used in the work were obtained from http://www.openfmri.org/dataset/ds000115/</w:t>
+          <w:b/>
+          <w:sz w:val="24"/>
+          <w:szCs w:val="24"/>
+        </w:rPr>
+      </w:pPr>
+      <w:r>
+        <w:rPr>
+          <w:rFonts w:ascii="Times New Roman" w:hAnsi="Times New Roman" w:cs="Times New Roman"/>
+          <w:b/>
+          <w:sz w:val="24"/>
+          <w:szCs w:val="24"/>
+        </w:rPr>
+        <w:t>Application: brain functional region segmentation</w:t>
       </w:r>
     </w:p>
     <w:p>
@@ -7110,7 +7376,7 @@
           <w:szCs w:val="24"/>
           <w:shd w:val="clear" w:color="auto" w:fill="FFFFFF"/>
         </w:rPr>
-        <w:t xml:space="preserve">Dysfunctional default mode network has been observed in various mental disorders, including epilepsy. For example simultaneous recording of electroencephalogram and </w:t>
+        <w:t>Dysfunctional default mode network has been observed in various mental disorders, including epilepsy. For example simultaneous recording of electroencephalogram and functional MRI (EEG–fMRI) is a powerful tool for localizing epileptic networks via the detection of hemodynamic changes correlated with interictal epileptic discharges (IEDs). fMRI can be used to study the long-lasting effect of epileptic activity by assessing stationary functional connectivity during the resting-state period (especially, the connectivity of the default mode network). Temporal lobe epilepsy (TLE) and idiopathic generalized epilepsy (IGE) are associated with low responsiveness and disrup</w:t>
       </w:r>
       <w:r>
         <w:rPr>
@@ -7119,8 +7385,186 @@
           <w:szCs w:val="24"/>
           <w:shd w:val="clear" w:color="auto" w:fill="FFFFFF"/>
         </w:rPr>
+        <w:t>tion of DMN activity.</w:t>
+      </w:r>
+    </w:p>
+    <w:p>
+      <w:pPr>
+        <w:ind w:left="708"/>
+        <w:rPr>
+          <w:rFonts w:ascii="Times New Roman" w:hAnsi="Times New Roman" w:cs="Times New Roman"/>
+          <w:b/>
+          <w:sz w:val="24"/>
+          <w:szCs w:val="24"/>
+        </w:rPr>
+      </w:pPr>
+      <w:r>
+        <w:rPr>
+          <w:rFonts w:ascii="Times New Roman" w:hAnsi="Times New Roman" w:cs="Times New Roman"/>
+          <w:b/>
+          <w:sz w:val="24"/>
+          <w:szCs w:val="24"/>
+        </w:rPr>
+        <w:t>Functional analysis of the obtained maps: model order, thresholding, statistics of slice comparison</w:t>
+      </w:r>
+    </w:p>
+    <w:p>
+      <w:pPr>
+        <w:ind w:left="708"/>
+        <w:rPr>
+          <w:rFonts w:ascii="Times New Roman" w:hAnsi="Times New Roman" w:cs="Times New Roman"/>
+          <w:b/>
+          <w:sz w:val="24"/>
+          <w:szCs w:val="24"/>
+        </w:rPr>
+      </w:pPr>
+      <w:r>
+        <w:rPr>
+          <w:rFonts w:ascii="Times New Roman" w:hAnsi="Times New Roman" w:cs="Times New Roman"/>
+          <w:b/>
+          <w:sz w:val="24"/>
+          <w:szCs w:val="24"/>
+        </w:rPr>
+        <w:t>TODO</w:t>
+      </w:r>
+    </w:p>
+    <w:p>
+      <w:pPr>
+        <w:ind w:left="708"/>
+        <w:jc w:val="both"/>
+        <w:rPr>
+          <w:rFonts w:ascii="Times New Roman" w:hAnsi="Times New Roman" w:cs="Times New Roman"/>
+          <w:sz w:val="24"/>
+          <w:szCs w:val="24"/>
+        </w:rPr>
+      </w:pPr>
+      <w:r>
+        <w:rPr>
+          <w:rFonts w:ascii="Times New Roman" w:hAnsi="Times New Roman" w:cs="Times New Roman"/>
+          <w:sz w:val="24"/>
+          <w:szCs w:val="24"/>
+        </w:rPr>
+        <w:t xml:space="preserve">Before applying PCA method, the fMRI data should be smoothed. </w:t>
+      </w:r>
+      <w:r>
+        <w:rPr>
+          <w:rFonts w:ascii="Times New Roman" w:hAnsi="Times New Roman" w:cs="Times New Roman"/>
+          <w:sz w:val="24"/>
+          <w:szCs w:val="24"/>
+        </w:rPr>
+        <w:t>It is</w:t>
+      </w:r>
+      <w:r>
+        <w:rPr>
+          <w:rFonts w:ascii="Times New Roman" w:hAnsi="Times New Roman" w:cs="Times New Roman"/>
+          <w:sz w:val="24"/>
+          <w:szCs w:val="24"/>
+        </w:rPr>
+        <w:t xml:space="preserve"> done by smoothing every slice. T</w:t>
+      </w:r>
+      <w:r>
+        <w:rPr>
+          <w:rFonts w:ascii="Times New Roman" w:hAnsi="Times New Roman" w:cs="Times New Roman"/>
+          <w:sz w:val="24"/>
+          <w:szCs w:val="24"/>
+        </w:rPr>
+        <w:t>o seg</w:t>
+      </w:r>
+      <w:r>
+        <w:rPr>
+          <w:rFonts w:ascii="Times New Roman" w:hAnsi="Times New Roman" w:cs="Times New Roman"/>
+          <w:sz w:val="24"/>
+          <w:szCs w:val="24"/>
+        </w:rPr>
+        <w:t>ment the values returned by PCA at first</w:t>
+      </w:r>
+      <w:r>
+        <w:rPr>
+          <w:rFonts w:ascii="Times New Roman" w:hAnsi="Times New Roman" w:cs="Times New Roman"/>
+          <w:sz w:val="24"/>
+          <w:szCs w:val="24"/>
+        </w:rPr>
+        <w:t xml:space="preserve"> we normalize them to Z scores.</w:t>
+      </w:r>
+      <w:r>
+        <w:rPr>
+          <w:rFonts w:ascii="Times New Roman" w:hAnsi="Times New Roman" w:cs="Times New Roman"/>
+          <w:sz w:val="24"/>
+          <w:szCs w:val="24"/>
+        </w:rPr>
+        <w:t xml:space="preserve"> Then simply the thresholding segmentation method is applied. </w:t>
+      </w:r>
+      <w:r>
+        <w:rPr>
+          <w:rFonts w:ascii="Times New Roman" w:hAnsi="Times New Roman" w:cs="Times New Roman"/>
+          <w:sz w:val="24"/>
+          <w:szCs w:val="24"/>
+        </w:rPr>
+        <w:t xml:space="preserve">The value of the threshold was emiprically set </w:t>
+      </w:r>
+      <w:r>
+        <w:rPr>
+          <w:rFonts w:ascii="Times New Roman" w:hAnsi="Times New Roman" w:cs="Times New Roman"/>
+          <w:sz w:val="24"/>
+          <w:szCs w:val="24"/>
+        </w:rPr>
+        <w:t>to 2.</w:t>
+      </w:r>
+    </w:p>
+    <w:p>
+      <w:pPr>
+        <w:ind w:left="708"/>
+        <w:rPr>
+          <w:rFonts w:ascii="Times New Roman" w:hAnsi="Times New Roman" w:cs="Times New Roman"/>
+          <w:sz w:val="24"/>
+          <w:szCs w:val="24"/>
+        </w:rPr>
+      </w:pPr>
+      <w:r>
+        <w:rPr>
+          <w:rFonts w:ascii="Times New Roman" w:hAnsi="Times New Roman" w:cs="Times New Roman"/>
+          <w:sz w:val="24"/>
+          <w:szCs w:val="24"/>
+        </w:rPr>
+        <w:t xml:space="preserve">The data used in the </w:t>
+      </w:r>
+      <w:r>
+        <w:rPr>
+          <w:rFonts w:ascii="Times New Roman" w:hAnsi="Times New Roman" w:cs="Times New Roman"/>
+          <w:sz w:val="24"/>
+          <w:szCs w:val="24"/>
+        </w:rPr>
+        <w:t>study</w:t>
+      </w:r>
+      <w:r>
+        <w:rPr>
+          <w:rFonts w:ascii="Times New Roman" w:hAnsi="Times New Roman" w:cs="Times New Roman"/>
+          <w:sz w:val="24"/>
+          <w:szCs w:val="24"/>
+        </w:rPr>
+        <w:t xml:space="preserve"> were obtained from http://www.openfmri.org/dataset/ds000115/</w:t>
+      </w:r>
+    </w:p>
+    <w:p>
+      <w:pPr>
+        <w:ind w:left="708"/>
+        <w:jc w:val="both"/>
+        <w:rPr>
+          <w:rFonts w:ascii="Times New Roman" w:hAnsi="Times New Roman" w:cs="Times New Roman"/>
+          <w:sz w:val="24"/>
+          <w:szCs w:val="24"/>
+          <w:shd w:val="clear" w:color="auto" w:fill="FFFFFF"/>
+        </w:rPr>
+      </w:pPr>
+      <w:r>
+        <w:rPr>
+          <w:rFonts w:ascii="Times New Roman" w:hAnsi="Times New Roman" w:cs="Times New Roman"/>
+          <w:sz w:val="24"/>
+          <w:szCs w:val="24"/>
+          <w:shd w:val="clear" w:color="auto" w:fill="FFFFFF"/>
+        </w:rPr>
         <w:lastRenderedPageBreak/>
-        <w:t>functional MRI (EEG–fMRI) is a powerful tool for localizing epileptic networks via the detection of hemodynamic changes correlated with interictal epileptic discharges (IEDs). fMRI can be used to study the long-lasting effect of epileptic activity by assessing stationary functional connectivity during the resting-state period (especially, the connectivity of the default mode network). Temporal lobe epilepsy (TLE) and idiopathic generalized epilepsy (IGE) are associated with low responsiveness and disrup</w:t>
+        <w:t>Below there are</w:t>
       </w:r>
       <w:r>
         <w:rPr>
@@ -7129,8 +7573,345 @@
           <w:szCs w:val="24"/>
           <w:shd w:val="clear" w:color="auto" w:fill="FFFFFF"/>
         </w:rPr>
-        <w:t>tion of DMN activity.</w:t>
-      </w:r>
+        <w:t xml:space="preserve"> examples</w:t>
+      </w:r>
+      <w:r>
+        <w:rPr>
+          <w:rFonts w:ascii="Times New Roman" w:hAnsi="Times New Roman" w:cs="Times New Roman"/>
+          <w:sz w:val="24"/>
+          <w:szCs w:val="24"/>
+          <w:shd w:val="clear" w:color="auto" w:fill="FFFFFF"/>
+        </w:rPr>
+        <w:t xml:space="preserve"> segmented fMRI images (with varying model order – number </w:t>
+      </w:r>
+      <w:r>
+        <w:rPr>
+          <w:rFonts w:ascii="Times New Roman" w:hAnsi="Times New Roman" w:cs="Times New Roman"/>
+          <w:sz w:val="24"/>
+          <w:szCs w:val="24"/>
+          <w:shd w:val="clear" w:color="auto" w:fill="FFFFFF"/>
+        </w:rPr>
+        <w:t>of components) showing default mode network.</w:t>
+      </w:r>
+    </w:p>
+    <w:p>
+      <w:pPr>
+        <w:ind w:left="708"/>
+        <w:jc w:val="both"/>
+        <w:rPr>
+          <w:rStyle w:val="Normalny"/>
+          <w:rFonts w:ascii="Times New Roman" w:eastAsia="Times New Roman" w:hAnsi="Times New Roman" w:cs="Times New Roman"/>
+          <w:snapToGrid w:val="0"/>
+          <w:color w:val="000000"/>
+          <w:w w:val="0"/>
+          <w:sz w:val="0"/>
+          <w:szCs w:val="0"/>
+          <w:u w:color="000000"/>
+          <w:bdr w:val="none" w:sz="0" w:space="0" w:color="000000"/>
+          <w:shd w:val="clear" w:color="000000" w:fill="000000"/>
+          <w:lang w:eastAsia="x-none" w:bidi="x-none"/>
+        </w:rPr>
+      </w:pPr>
+      <w:r>
+        <w:rPr>
+          <w:rFonts w:ascii="Times New Roman" w:hAnsi="Times New Roman" w:cs="Times New Roman"/>
+          <w:noProof/>
+          <w:sz w:val="24"/>
+          <w:szCs w:val="24"/>
+          <w:lang w:val="en-GB"/>
+        </w:rPr>
+        <mc:AlternateContent>
+          <mc:Choice Requires="wps">
+            <w:drawing>
+              <wp:anchor distT="0" distB="0" distL="114300" distR="114300" simplePos="0" relativeHeight="251665408" behindDoc="0" locked="0" layoutInCell="1" allowOverlap="1" wp14:anchorId="77F01630" wp14:editId="50902F1D">
+                <wp:simplePos x="0" y="0"/>
+                <wp:positionH relativeFrom="column">
+                  <wp:posOffset>519430</wp:posOffset>
+                </wp:positionH>
+                <wp:positionV relativeFrom="paragraph">
+                  <wp:posOffset>2580005</wp:posOffset>
+                </wp:positionV>
+                <wp:extent cx="4714875" cy="381000"/>
+                <wp:effectExtent l="0" t="0" r="0" b="0"/>
+                <wp:wrapNone/>
+                <wp:docPr id="8" name="Pole tekstowe 2"/>
+                <wp:cNvGraphicFramePr>
+                  <a:graphicFrameLocks xmlns:a="http://schemas.openxmlformats.org/drawingml/2006/main"/>
+                </wp:cNvGraphicFramePr>
+                <a:graphic xmlns:a="http://schemas.openxmlformats.org/drawingml/2006/main">
+                  <a:graphicData uri="http://schemas.microsoft.com/office/word/2010/wordprocessingShape">
+                    <wps:wsp>
+                      <wps:cNvSpPr txBox="1">
+                        <a:spLocks noChangeArrowheads="1"/>
+                      </wps:cNvSpPr>
+                      <wps:spPr bwMode="auto">
+                        <a:xfrm>
+                          <a:off x="0" y="0"/>
+                          <a:ext cx="4714875" cy="381000"/>
+                        </a:xfrm>
+                        <a:prstGeom prst="rect">
+                          <a:avLst/>
+                        </a:prstGeom>
+                        <a:noFill/>
+                        <a:ln w="9525">
+                          <a:noFill/>
+                          <a:miter lim="800000"/>
+                          <a:headEnd/>
+                          <a:tailEnd/>
+                        </a:ln>
+                      </wps:spPr>
+                      <wps:txbx>
+                        <w:txbxContent>
+                          <w:p>
+                            <w:r>
+                              <w:t>Figure 4a. Model order = 20,30</w:t>
+                            </w:r>
+                            <w:r>
+                              <w:tab/>
+                            </w:r>
+                            <w:r>
+                              <w:tab/>
+                              <w:t>Figure 4b. Model order = 40</w:t>
+                            </w:r>
+                          </w:p>
+                        </w:txbxContent>
+                      </wps:txbx>
+                      <wps:bodyPr rot="0" vert="horz" wrap="square" lIns="91440" tIns="45720" rIns="91440" bIns="45720" anchor="t" anchorCtr="0">
+                        <a:noAutofit/>
+                      </wps:bodyPr>
+                    </wps:wsp>
+                  </a:graphicData>
+                </a:graphic>
+                <wp14:sizeRelH relativeFrom="margin">
+                  <wp14:pctWidth>0</wp14:pctWidth>
+                </wp14:sizeRelH>
+                <wp14:sizeRelV relativeFrom="margin">
+                  <wp14:pctHeight>0</wp14:pctHeight>
+                </wp14:sizeRelV>
+              </wp:anchor>
+            </w:drawing>
+          </mc:Choice>
+          <mc:Fallback>
+            <w:pict>
+              <v:shape id="_x0000_s1029" type="#_x0000_t202" style="position:absolute;left:0;text-align:left;margin-left:40.9pt;margin-top:203.15pt;width:371.25pt;height:30pt;z-index:251665408;visibility:visible;mso-wrap-style:square;mso-width-percent:0;mso-height-percent:0;mso-wrap-distance-left:9pt;mso-wrap-distance-top:0;mso-wrap-distance-right:9pt;mso-wrap-distance-bottom:0;mso-position-horizontal:absolute;mso-position-horizontal-relative:text;mso-position-vertical:absolute;mso-position-vertical-relative:text;mso-width-percent:0;mso-height-percent:0;mso-width-relative:margin;mso-height-relative:margin;v-text-anchor:top" o:gfxdata="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" filled="f" stroked="f">
+                <v:textbox>
+                  <w:txbxContent>
+                    <w:p>
+                      <w:r>
+                        <w:t>Figure 4a. Model order = 20,30</w:t>
+                      </w:r>
+                      <w:r>
+                        <w:tab/>
+                      </w:r>
+                      <w:r>
+                        <w:tab/>
+                        <w:t>Figure 4b. Model order = 40</w:t>
+                      </w:r>
+                    </w:p>
+                  </w:txbxContent>
+                </v:textbox>
+              </v:shape>
+            </w:pict>
+          </mc:Fallback>
+        </mc:AlternateContent>
+      </w:r>
+      <w:r>
+        <w:rPr>
+          <w:rFonts w:ascii="Times New Roman" w:hAnsi="Times New Roman" w:cs="Times New Roman"/>
+          <w:noProof/>
+          <w:sz w:val="24"/>
+          <w:szCs w:val="24"/>
+          <w:shd w:val="clear" w:color="auto" w:fill="FFFFFF"/>
+          <w:lang w:eastAsia="pl-PL"/>
+        </w:rPr>
+        <w:drawing>
+          <wp:inline distT="0" distB="0" distL="0" distR="0" wp14:anchorId="54C43458" wp14:editId="0618E6FE">
+            <wp:extent cx="2363361" cy="2476500"/>
+            <wp:effectExtent l="0" t="0" r="0" b="0"/>
+            <wp:docPr id="3" name="Obraz 3" descr="C:\Users\Przemek\Desktop\ICA_cpu\73-2_comp20.fig"/>
+            <wp:cNvGraphicFramePr>
+              <a:graphicFrameLocks xmlns:a="http://schemas.openxmlformats.org/drawingml/2006/main" noChangeAspect="1"/>
+            </wp:cNvGraphicFramePr>
+            <a:graphic xmlns:a="http://schemas.openxmlformats.org/drawingml/2006/main">
+              <a:graphicData uri="http://schemas.openxmlformats.org/drawingml/2006/picture">
+                <pic:pic xmlns:pic="http://schemas.openxmlformats.org/drawingml/2006/picture">
+                  <pic:nvPicPr>
+                    <pic:cNvPr id="0" name="Picture 3" descr="C:\Users\Przemek\Desktop\ICA_cpu\73-2_comp20.fig"/>
+                    <pic:cNvPicPr>
+                      <a:picLocks noChangeAspect="1" noChangeArrowheads="1"/>
+                    </pic:cNvPicPr>
+                  </pic:nvPicPr>
+                  <pic:blipFill>
+                    <a:blip r:embed="rId25">
+                      <a:extLst>
+                        <a:ext uri="{28A0092B-C50C-407E-A947-70E740481C1C}">
+                          <a14:useLocalDpi xmlns:a14="http://schemas.microsoft.com/office/drawing/2010/main" val="0"/>
+                        </a:ext>
+                      </a:extLst>
+                    </a:blip>
+                    <a:srcRect/>
+                    <a:stretch>
+                      <a:fillRect/>
+                    </a:stretch>
+                  </pic:blipFill>
+                  <pic:spPr bwMode="auto">
+                    <a:xfrm>
+                      <a:off x="0" y="0"/>
+                      <a:ext cx="2367044" cy="2480359"/>
+                    </a:xfrm>
+                    <a:prstGeom prst="rect">
+                      <a:avLst/>
+                    </a:prstGeom>
+                    <a:noFill/>
+                    <a:ln>
+                      <a:noFill/>
+                    </a:ln>
+                  </pic:spPr>
+                </pic:pic>
+              </a:graphicData>
+            </a:graphic>
+          </wp:inline>
+        </w:drawing>
+      </w:r>
+      <w:r>
+        <w:rPr>
+          <w:rStyle w:val="Normalny"/>
+          <w:rFonts w:ascii="Times New Roman" w:eastAsia="Times New Roman" w:hAnsi="Times New Roman" w:cs="Times New Roman"/>
+          <w:snapToGrid w:val="0"/>
+          <w:color w:val="000000"/>
+          <w:w w:val="0"/>
+          <w:sz w:val="0"/>
+          <w:szCs w:val="0"/>
+          <w:u w:color="000000"/>
+          <w:bdr w:val="none" w:sz="0" w:space="0" w:color="000000"/>
+          <w:shd w:val="clear" w:color="000000" w:fill="000000"/>
+          <w:lang w:val="x-none" w:eastAsia="x-none" w:bidi="x-none"/>
+        </w:rPr>
+        <w:t xml:space="preserve"> </w:t>
+      </w:r>
+      <w:r>
+        <w:rPr>
+          <w:rFonts w:ascii="Times New Roman" w:hAnsi="Times New Roman" w:cs="Times New Roman"/>
+          <w:noProof/>
+          <w:sz w:val="24"/>
+          <w:szCs w:val="24"/>
+          <w:shd w:val="clear" w:color="auto" w:fill="FFFFFF"/>
+          <w:lang w:eastAsia="pl-PL"/>
+        </w:rPr>
+        <w:drawing>
+          <wp:inline distT="0" distB="0" distL="0" distR="0" wp14:anchorId="04625BA5" wp14:editId="4C62735A">
+            <wp:extent cx="2418480" cy="2475014"/>
+            <wp:effectExtent l="0" t="0" r="1270" b="1905"/>
+            <wp:docPr id="5" name="Obraz 5" descr="C:\Users\Przemek\Desktop\ICA_cpu\73-2_comp40.fig"/>
+            <wp:cNvGraphicFramePr>
+              <a:graphicFrameLocks xmlns:a="http://schemas.openxmlformats.org/drawingml/2006/main" noChangeAspect="1"/>
+            </wp:cNvGraphicFramePr>
+            <a:graphic xmlns:a="http://schemas.openxmlformats.org/drawingml/2006/main">
+              <a:graphicData uri="http://schemas.openxmlformats.org/drawingml/2006/picture">
+                <pic:pic xmlns:pic="http://schemas.openxmlformats.org/drawingml/2006/picture">
+                  <pic:nvPicPr>
+                    <pic:cNvPr id="0" name="Picture 6" descr="C:\Users\Przemek\Desktop\ICA_cpu\73-2_comp40.fig"/>
+                    <pic:cNvPicPr>
+                      <a:picLocks noChangeAspect="1" noChangeArrowheads="1"/>
+                    </pic:cNvPicPr>
+                  </pic:nvPicPr>
+                  <pic:blipFill>
+                    <a:blip r:embed="rId26">
+                      <a:extLst>
+                        <a:ext uri="{28A0092B-C50C-407E-A947-70E740481C1C}">
+                          <a14:useLocalDpi xmlns:a14="http://schemas.microsoft.com/office/drawing/2010/main" val="0"/>
+                        </a:ext>
+                      </a:extLst>
+                    </a:blip>
+                    <a:srcRect/>
+                    <a:stretch>
+                      <a:fillRect/>
+                    </a:stretch>
+                  </pic:blipFill>
+                  <pic:spPr bwMode="auto">
+                    <a:xfrm>
+                      <a:off x="0" y="0"/>
+                      <a:ext cx="2424145" cy="2480812"/>
+                    </a:xfrm>
+                    <a:prstGeom prst="rect">
+                      <a:avLst/>
+                    </a:prstGeom>
+                    <a:noFill/>
+                    <a:ln>
+                      <a:noFill/>
+                    </a:ln>
+                  </pic:spPr>
+                </pic:pic>
+              </a:graphicData>
+            </a:graphic>
+          </wp:inline>
+        </w:drawing>
+      </w:r>
+    </w:p>
+    <w:p>
+      <w:pPr>
+        <w:ind w:firstLine="708"/>
+        <w:jc w:val="both"/>
+        <w:rPr>
+          <w:rFonts w:ascii="Times New Roman" w:hAnsi="Times New Roman" w:cs="Times New Roman"/>
+          <w:b/>
+          <w:sz w:val="24"/>
+          <w:szCs w:val="24"/>
+        </w:rPr>
+      </w:pPr>
+    </w:p>
+    <w:p>
+      <w:pPr>
+        <w:pStyle w:val="Akapitzlist"/>
+        <w:jc w:val="both"/>
+        <w:rPr>
+          <w:rFonts w:ascii="Times New Roman" w:hAnsi="Times New Roman" w:cs="Times New Roman"/>
+          <w:sz w:val="24"/>
+          <w:szCs w:val="24"/>
+        </w:rPr>
+      </w:pPr>
+      <w:r>
+        <w:rPr>
+          <w:rFonts w:ascii="Times New Roman" w:hAnsi="Times New Roman" w:cs="Times New Roman"/>
+          <w:sz w:val="24"/>
+          <w:szCs w:val="24"/>
+        </w:rPr>
+        <w:t>The white areas compose default mode network. For both model order values 20 and 30 the result is the same. For value of 40 method expands areas of default mode network.</w:t>
+      </w:r>
+    </w:p>
+    <w:p>
+      <w:pPr>
+        <w:pStyle w:val="Akapitzlist"/>
+        <w:jc w:val="both"/>
+        <w:rPr>
+          <w:rFonts w:ascii="Times New Roman" w:hAnsi="Times New Roman" w:cs="Times New Roman"/>
+          <w:b/>
+          <w:sz w:val="24"/>
+          <w:szCs w:val="24"/>
+        </w:rPr>
+      </w:pPr>
+      <w:r>
+        <w:rPr>
+          <w:rFonts w:ascii="Times New Roman" w:hAnsi="Times New Roman" w:cs="Times New Roman"/>
+          <w:b/>
+          <w:sz w:val="24"/>
+          <w:szCs w:val="24"/>
+        </w:rPr>
+        <w:t>TODO</w:t>
+      </w:r>
+    </w:p>
+    <w:p>
+      <w:pPr>
+        <w:pStyle w:val="Akapitzlist"/>
+        <w:rPr>
+          <w:rFonts w:ascii="Times New Roman" w:hAnsi="Times New Roman" w:cs="Times New Roman"/>
+          <w:b/>
+          <w:sz w:val="24"/>
+          <w:szCs w:val="24"/>
+        </w:rPr>
+      </w:pPr>
+      <w:bookmarkStart w:id="0" w:name="_GoBack"/>
+      <w:bookmarkEnd w:id="0"/>
     </w:p>
     <w:p>
       <w:pPr>
@@ -7228,7 +8009,15 @@
           <w:sz w:val="24"/>
           <w:szCs w:val="24"/>
         </w:rPr>
-        <w:t>ponent Analysis (ICA) [reference</w:t>
+        <w:t>ponent Analysis (ICA) [</w:t>
+      </w:r>
+      <w:r>
+        <w:rPr>
+          <w:rFonts w:ascii="Times New Roman" w:hAnsi="Times New Roman" w:cs="Times New Roman"/>
+          <w:sz w:val="24"/>
+          <w:szCs w:val="24"/>
+        </w:rPr>
+        <w:t>3</w:t>
       </w:r>
       <w:r>
         <w:rPr>
@@ -7333,27 +8122,6 @@
         </w:rPr>
         <w:t>ecomposition.</w:t>
       </w:r>
-    </w:p>
-    <w:p>
-      <w:pPr>
-        <w:ind w:left="708"/>
-        <w:jc w:val="both"/>
-        <w:rPr>
-          <w:rFonts w:ascii="Times New Roman" w:hAnsi="Times New Roman" w:cs="Times New Roman"/>
-          <w:sz w:val="24"/>
-          <w:szCs w:val="24"/>
-        </w:rPr>
-      </w:pPr>
-      <w:r>
-        <w:rPr>
-          <w:rFonts w:ascii="Times New Roman" w:hAnsi="Times New Roman" w:cs="Times New Roman"/>
-          <w:sz w:val="24"/>
-          <w:szCs w:val="24"/>
-        </w:rPr>
-        <w:t>PCA methods cab .sratartara</w:t>
-      </w:r>
-      <w:bookmarkStart w:id="0" w:name="_GoBack"/>
-      <w:bookmarkEnd w:id="0"/>
     </w:p>
     <w:p>
       <w:pPr>
@@ -7396,9 +8164,10 @@
           <w:sz w:val="24"/>
           <w:szCs w:val="24"/>
         </w:rPr>
+        <w:lastRenderedPageBreak/>
         <w:t xml:space="preserve">[1] CUDA C Programming Guide, </w:t>
       </w:r>
-      <w:hyperlink r:id="rId25" w:history="1">
+      <w:hyperlink r:id="rId27" w:history="1">
         <w:r>
           <w:rPr>
             <w:rStyle w:val="Hipercze"/>
@@ -7440,12 +8209,29 @@
       </w:pPr>
       <w:r>
         <w:rPr>
-          <w:sz w:val="24"/>
-          <w:szCs w:val="24"/>
-        </w:rPr>
-        <w:t xml:space="preserve">[] </w:t>
-      </w:r>
-      <w:hyperlink r:id="rId26" w:history="1">
+          <w:b w:val="0"/>
+          <w:sz w:val="24"/>
+          <w:szCs w:val="24"/>
+        </w:rPr>
+        <w:t>[</w:t>
+      </w:r>
+      <w:r>
+        <w:rPr>
+          <w:b w:val="0"/>
+          <w:sz w:val="24"/>
+          <w:szCs w:val="24"/>
+        </w:rPr>
+        <w:t>2</w:t>
+      </w:r>
+      <w:r>
+        <w:rPr>
+          <w:b w:val="0"/>
+          <w:sz w:val="24"/>
+          <w:szCs w:val="24"/>
+        </w:rPr>
+        <w:t xml:space="preserve">] </w:t>
+      </w:r>
+      <w:hyperlink r:id="rId28" w:history="1">
         <w:r>
           <w:rPr>
             <w:rStyle w:val="Hipercze"/>
@@ -7469,7 +8255,7 @@
         </w:rPr>
         <w:t>, </w:t>
       </w:r>
-      <w:hyperlink r:id="rId27" w:history="1">
+      <w:hyperlink r:id="rId29" w:history="1">
         <w:r>
           <w:rPr>
             <w:rStyle w:val="Hipercze"/>
@@ -7493,7 +8279,7 @@
         </w:rPr>
         <w:t xml:space="preserve">, </w:t>
       </w:r>
-      <w:hyperlink r:id="rId28" w:history="1">
+      <w:hyperlink r:id="rId30" w:history="1">
         <w:r>
           <w:rPr>
             <w:rStyle w:val="Hipercze"/>
@@ -7514,21 +8300,7 @@
           <w:sz w:val="24"/>
           <w:szCs w:val="24"/>
         </w:rPr>
-        <w:t>,</w:t>
-      </w:r>
-      <w:r>
-        <w:rPr>
-          <w:sz w:val="24"/>
-          <w:szCs w:val="24"/>
-        </w:rPr>
-        <w:t xml:space="preserve"> </w:t>
-      </w:r>
-      <w:r>
-        <w:rPr>
-          <w:sz w:val="24"/>
-          <w:szCs w:val="24"/>
-        </w:rPr>
-        <w:t>”</w:t>
+        <w:t>, ”</w:t>
       </w:r>
       <w:r>
         <w:rPr>
@@ -7537,17 +8309,26 @@
           <w:sz w:val="24"/>
           <w:szCs w:val="24"/>
         </w:rPr>
-        <w:t>MRI Segmentation of the Human Brain: Challenges, Methods, and Applications”,</w:t>
+        <w:t>MRI Segmentation of the Human Brain: Challenges, Methods</w:t>
       </w:r>
       <w:r>
         <w:rPr>
           <w:b w:val="0"/>
+          <w:bCs w:val="0"/>
+          <w:sz w:val="24"/>
+          <w:szCs w:val="24"/>
+        </w:rPr>
+        <w:t>, and Applications”,</w:t>
+      </w:r>
+      <w:r>
+        <w:rPr>
+          <w:b w:val="0"/>
           <w:sz w:val="24"/>
           <w:szCs w:val="24"/>
         </w:rPr>
         <w:t xml:space="preserve">     </w:t>
       </w:r>
-      <w:hyperlink r:id="rId29" w:history="1">
+      <w:hyperlink r:id="rId31" w:history="1">
         <w:r>
           <w:rPr>
             <w:rStyle w:val="Hipercze"/>
@@ -7596,7 +8377,23 @@
           <w:sz w:val="24"/>
           <w:szCs w:val="24"/>
         </w:rPr>
-        <w:t>[]</w:t>
+        <w:t>[</w:t>
+      </w:r>
+      <w:r>
+        <w:rPr>
+          <w:b w:val="0"/>
+          <w:sz w:val="24"/>
+          <w:szCs w:val="24"/>
+        </w:rPr>
+        <w:t>3</w:t>
+      </w:r>
+      <w:r>
+        <w:rPr>
+          <w:b w:val="0"/>
+          <w:sz w:val="24"/>
+          <w:szCs w:val="24"/>
+        </w:rPr>
+        <w:t>]</w:t>
       </w:r>
       <w:r>
         <w:rPr>
@@ -10285,7 +11082,7 @@
 </file>
 
 <file path=customXml/itemProps1.xml><?xml version="1.0" encoding="utf-8"?>
-<ds:datastoreItem xmlns:ds="http://schemas.openxmlformats.org/officeDocument/2006/customXml" ds:itemID="{6EE21817-3263-4917-AD38-4B41AA73BCF0}">
+<ds:datastoreItem xmlns:ds="http://schemas.openxmlformats.org/officeDocument/2006/customXml" ds:itemID="{32348306-7239-4027-9257-8EB8D7EA85F8}">
   <ds:schemaRefs>
     <ds:schemaRef ds:uri="http://schemas.openxmlformats.org/officeDocument/2006/bibliography"/>
   </ds:schemaRefs>

</xml_diff>